<commit_message>
Melhorado a fundamentação teórica
Acrescentado mais alguns textos na definição de Big Data e adicionado
mais uma referência blbiográfica
</commit_message>
<xml_diff>
--- a/PreProjeto.docx
+++ b/PreProjeto.docx
@@ -1681,7 +1681,23 @@
                 <w:rFonts w:cs="Arial"/>
                 <w:i/>
               </w:rPr>
-              <w:t>Hadoop Distributed File System</w:t>
+              <w:t xml:space="preserve">Hadoop </w:t>
+            </w:r>
+            <w:proofErr w:type="spellStart"/>
+            <w:r>
+              <w:rPr>
+                <w:rFonts w:cs="Arial"/>
+                <w:i/>
+              </w:rPr>
+              <w:t>Distributed</w:t>
+            </w:r>
+            <w:proofErr w:type="spellEnd"/>
+            <w:r>
+              <w:rPr>
+                <w:rFonts w:cs="Arial"/>
+                <w:i/>
+              </w:rPr>
+              <w:t xml:space="preserve"> File System</w:t>
             </w:r>
           </w:p>
         </w:tc>
@@ -1728,14 +1744,30 @@
                 <w:rFonts w:cs="Arial"/>
                 <w:i/>
               </w:rPr>
-              <w:t>Global P</w:t>
+              <w:t xml:space="preserve">Global </w:t>
+            </w:r>
+            <w:proofErr w:type="spellStart"/>
+            <w:r>
+              <w:rPr>
+                <w:rFonts w:cs="Arial"/>
+                <w:i/>
+              </w:rPr>
+              <w:t>P</w:t>
             </w:r>
             <w:r>
               <w:rPr>
                 <w:i/>
                 <w:iCs/>
               </w:rPr>
-              <w:t xml:space="preserve">ositioning </w:t>
+              <w:t>ositioning</w:t>
+            </w:r>
+            <w:proofErr w:type="spellEnd"/>
+            <w:r>
+              <w:rPr>
+                <w:i/>
+                <w:iCs/>
+              </w:rPr>
+              <w:t xml:space="preserve"> </w:t>
             </w:r>
             <w:r>
               <w:rPr>
@@ -1868,13 +1900,47 @@
                 <w:i/>
               </w:rPr>
             </w:pPr>
+            <w:proofErr w:type="spellStart"/>
             <w:r>
               <w:rPr>
                 <w:rFonts w:cs="Arial"/>
                 <w:i/>
               </w:rPr>
-              <w:t>Large Hadron Collider</w:t>
-            </w:r>
+              <w:t>Large</w:t>
+            </w:r>
+            <w:proofErr w:type="spellEnd"/>
+            <w:r>
+              <w:rPr>
+                <w:rFonts w:cs="Arial"/>
+                <w:i/>
+              </w:rPr>
+              <w:t xml:space="preserve"> </w:t>
+            </w:r>
+            <w:proofErr w:type="spellStart"/>
+            <w:r>
+              <w:rPr>
+                <w:rFonts w:cs="Arial"/>
+                <w:i/>
+              </w:rPr>
+              <w:t>Hadron</w:t>
+            </w:r>
+            <w:proofErr w:type="spellEnd"/>
+            <w:r>
+              <w:rPr>
+                <w:rFonts w:cs="Arial"/>
+                <w:i/>
+              </w:rPr>
+              <w:t xml:space="preserve"> </w:t>
+            </w:r>
+            <w:proofErr w:type="spellStart"/>
+            <w:r>
+              <w:rPr>
+                <w:rFonts w:cs="Arial"/>
+                <w:i/>
+              </w:rPr>
+              <w:t>Collider</w:t>
+            </w:r>
+            <w:proofErr w:type="spellEnd"/>
           </w:p>
         </w:tc>
       </w:tr>
@@ -1993,13 +2059,79 @@
                 <w:i/>
               </w:rPr>
             </w:pPr>
+            <w:proofErr w:type="spellStart"/>
             <w:r>
               <w:rPr>
                 <w:rFonts w:cs="Arial"/>
                 <w:i/>
               </w:rPr>
-              <w:t>Conseil Européen pour la Recherche Nucléaire</w:t>
-            </w:r>
+              <w:t>Conseil</w:t>
+            </w:r>
+            <w:proofErr w:type="spellEnd"/>
+            <w:r>
+              <w:rPr>
+                <w:rFonts w:cs="Arial"/>
+                <w:i/>
+              </w:rPr>
+              <w:t xml:space="preserve"> </w:t>
+            </w:r>
+            <w:proofErr w:type="spellStart"/>
+            <w:r>
+              <w:rPr>
+                <w:rFonts w:cs="Arial"/>
+                <w:i/>
+              </w:rPr>
+              <w:t>Européen</w:t>
+            </w:r>
+            <w:proofErr w:type="spellEnd"/>
+            <w:r>
+              <w:rPr>
+                <w:rFonts w:cs="Arial"/>
+                <w:i/>
+              </w:rPr>
+              <w:t xml:space="preserve"> </w:t>
+            </w:r>
+            <w:proofErr w:type="spellStart"/>
+            <w:r>
+              <w:rPr>
+                <w:rFonts w:cs="Arial"/>
+                <w:i/>
+              </w:rPr>
+              <w:t>pour</w:t>
+            </w:r>
+            <w:proofErr w:type="spellEnd"/>
+            <w:r>
+              <w:rPr>
+                <w:rFonts w:cs="Arial"/>
+                <w:i/>
+              </w:rPr>
+              <w:t xml:space="preserve"> la </w:t>
+            </w:r>
+            <w:proofErr w:type="spellStart"/>
+            <w:r>
+              <w:rPr>
+                <w:rFonts w:cs="Arial"/>
+                <w:i/>
+              </w:rPr>
+              <w:t>Recherche</w:t>
+            </w:r>
+            <w:proofErr w:type="spellEnd"/>
+            <w:r>
+              <w:rPr>
+                <w:rFonts w:cs="Arial"/>
+                <w:i/>
+              </w:rPr>
+              <w:t xml:space="preserve"> </w:t>
+            </w:r>
+            <w:proofErr w:type="spellStart"/>
+            <w:r>
+              <w:rPr>
+                <w:rFonts w:cs="Arial"/>
+                <w:i/>
+              </w:rPr>
+              <w:t>Nucléaire</w:t>
+            </w:r>
+            <w:proofErr w:type="spellEnd"/>
           </w:p>
         </w:tc>
       </w:tr>
@@ -2615,6 +2747,7 @@
                 <w:b/>
               </w:rPr>
             </w:pPr>
+            <w:proofErr w:type="gramStart"/>
             <w:r>
               <w:rPr>
                 <w:rFonts w:cs="Arial"/>
@@ -2627,7 +2760,15 @@
                 <w:rFonts w:cs="Arial"/>
                 <w:b/>
               </w:rPr>
-              <w:t>FUNDAMENTAÇÃO TEÓRICA...</w:t>
+              <w:t>FUNDAMENTAÇÃO</w:t>
+            </w:r>
+            <w:proofErr w:type="gramEnd"/>
+            <w:r>
+              <w:rPr>
+                <w:rFonts w:cs="Arial"/>
+                <w:b/>
+              </w:rPr>
+              <w:t xml:space="preserve"> TEÓRICA...</w:t>
             </w:r>
             <w:r>
               <w:rPr>
@@ -3605,6 +3746,21 @@
         <w:pStyle w:val="TextodoTrabalho"/>
       </w:pPr>
       <w:r>
+        <w:t>Reforçando essa</w:t>
+      </w:r>
+      <w:r>
+        <w:t>s</w:t>
+      </w:r>
+      <w:r>
+        <w:t xml:space="preserve"> </w:t>
+      </w:r>
+      <w:r>
+        <w:t>afirmações</w:t>
+      </w:r>
+      <w:r>
+        <w:t xml:space="preserve">, </w:t>
+      </w:r>
+      <w:r>
         <w:t xml:space="preserve">White </w:t>
       </w:r>
       <w:r>
@@ -3641,28 +3797,27 @@
         <w:t>CERN gera</w:t>
       </w:r>
       <w:r>
-        <w:rPr>
-          <w:rStyle w:val="Refdenotaderodap"/>
-        </w:rPr>
-        <w:footnoteReference w:id="1"/>
-      </w:r>
-      <w:r>
         <w:t xml:space="preserve"> </w:t>
       </w:r>
       <w:r>
-        <w:t>para o</w:t>
-      </w:r>
-      <w:r>
-        <w:t xml:space="preserve"> centro de dados </w:t>
+        <w:t xml:space="preserve">para o centro de dados </w:t>
       </w:r>
       <w:r>
         <w:t>cerca de 30</w:t>
       </w:r>
       <w:r>
-        <w:t xml:space="preserve"> P</w:t>
-      </w:r>
-      <w:r>
-        <w:t xml:space="preserve">etabytes de </w:t>
+        <w:t xml:space="preserve"> </w:t>
+      </w:r>
+      <w:proofErr w:type="spellStart"/>
+      <w:r>
+        <w:t>P</w:t>
+      </w:r>
+      <w:r>
+        <w:t>etabytes</w:t>
+      </w:r>
+      <w:proofErr w:type="spellEnd"/>
+      <w:r>
+        <w:t xml:space="preserve"> de </w:t>
       </w:r>
       <w:r>
         <w:t>informações</w:t>
@@ -3680,6 +3835,27 @@
         <w:t>pesquisadores em seus estudos</w:t>
       </w:r>
       <w:r>
+        <w:t xml:space="preserve"> </w:t>
+      </w:r>
+      <w:r>
+        <w:fldChar w:fldCharType="begin" w:fldLock="1"/>
+      </w:r>
+      <w:r>
+        <w:instrText>ADDIN CSL_CITATION { "citationItems" : [ { "id" : "ITEM-1", "itemData" : { "URL" : "http://home.web.cern.ch/about/computing", "accessed" : { "date-parts" : [ [ "2015", "3", "27" ] ] }, "id" : "ITEM-1", "issued" : { "date-parts" : [ [ "0" ] ] }, "title" : "Computing | CERN", "type" : "webpage" }, "uris" : [ "http://www.mendeley.com/documents/?uuid=16f2fdc3-26d4-41c8-87a9-470c88e34123" ] } ], "mendeley" : { "formattedCitation" : "(\u201cComputing | CERN\u201d, [s.d.])", "plainTextFormattedCitation" : "(\u201cComputing | CERN\u201d, [s.d.])", "previouslyFormattedCitation" : "(\u201cComputing | CERN\u201d, [s.d.])" }, "properties" : { "noteIndex" : 0 }, "schema" : "https://github.com/citation-style-language/schema/raw/master/csl-citation.json" }</w:instrText>
+      </w:r>
+      <w:r>
+        <w:fldChar w:fldCharType="separate"/>
+      </w:r>
+      <w:r>
+        <w:rPr>
+          <w:noProof/>
+        </w:rPr>
+        <w:t>(“Computing | CERN”, [s.d.])</w:t>
+      </w:r>
+      <w:r>
+        <w:fldChar w:fldCharType="end"/>
+      </w:r>
+      <w:r>
         <w:t xml:space="preserve">. </w:t>
       </w:r>
       <w:r>
@@ -3704,7 +3880,15 @@
         <w:t>s</w:t>
       </w:r>
       <w:r>
-        <w:t xml:space="preserve"> mais de 1 Zettabyte de informaç</w:t>
+        <w:t xml:space="preserve"> mais de 1 </w:t>
+      </w:r>
+      <w:proofErr w:type="spellStart"/>
+      <w:r>
+        <w:t>Zettabyte</w:t>
+      </w:r>
+      <w:proofErr w:type="spellEnd"/>
+      <w:r>
+        <w:t xml:space="preserve"> de informaç</w:t>
       </w:r>
       <w:r>
         <w:t>ões</w:t>
@@ -3731,7 +3915,21 @@
         <w:rPr>
           <w:rFonts w:ascii="NimbusRomNo9L-Regu" w:hAnsi="NimbusRomNo9L-Regu" w:cs="NimbusRomNo9L-Regu"/>
         </w:rPr>
-        <w:t xml:space="preserve"> que no ano de 2012 foram gerados 2.5 Exabytes de dados a cada dia, </w:t>
+        <w:t xml:space="preserve"> que no ano de 2012 foram gerados 2.5 </w:t>
+      </w:r>
+      <w:proofErr w:type="spellStart"/>
+      <w:r>
+        <w:rPr>
+          <w:rFonts w:ascii="NimbusRomNo9L-Regu" w:hAnsi="NimbusRomNo9L-Regu" w:cs="NimbusRomNo9L-Regu"/>
+        </w:rPr>
+        <w:t>Exabytes</w:t>
+      </w:r>
+      <w:proofErr w:type="spellEnd"/>
+      <w:r>
+        <w:rPr>
+          <w:rFonts w:ascii="NimbusRomNo9L-Regu" w:hAnsi="NimbusRomNo9L-Regu" w:cs="NimbusRomNo9L-Regu"/>
+        </w:rPr>
+        <w:t xml:space="preserve"> de dados a cada dia, </w:t>
       </w:r>
       <w:r>
         <w:t>essa massiva quantidade de informações tem</w:t>
@@ -3894,7 +4092,13 @@
         <w:t xml:space="preserve">então </w:t>
       </w:r>
       <w:r>
-        <w:t xml:space="preserve">dessa motivação, </w:t>
+        <w:t>dessa</w:t>
+      </w:r>
+      <w:r>
+        <w:t>s motivações</w:t>
+      </w:r>
+      <w:r>
+        <w:t xml:space="preserve">, </w:t>
       </w:r>
       <w:r>
         <w:t>temos o</w:t>
@@ -3983,26 +4187,29 @@
         <w:pStyle w:val="TextodoTrabalho"/>
       </w:pPr>
       <w:r>
+        <w:t>Outro fator que tem sido um grande problema</w:t>
+      </w:r>
+      <w:r>
+        <w:t xml:space="preserve"> é como podemos visualizar essas informações</w:t>
+      </w:r>
+      <w:r>
+        <w:t xml:space="preserve">, pois na maioria das vezes </w:t>
+      </w:r>
+      <w:r>
+        <w:t>os dados</w:t>
+      </w:r>
+      <w:r>
+        <w:t xml:space="preserve"> são de diferentes tipos</w:t>
+      </w:r>
+      <w:r>
+        <w:t xml:space="preserve"> e</w:t>
+      </w:r>
+      <w:r>
+        <w:t xml:space="preserve"> em </w:t>
+      </w:r>
+      <w:r>
         <w:lastRenderedPageBreak/>
-        <w:t>Outro fator que tem sido um grande problema</w:t>
-      </w:r>
-      <w:r>
-        <w:t xml:space="preserve"> é como podemos visualizar essas informações</w:t>
-      </w:r>
-      <w:r>
-        <w:t xml:space="preserve">, pois na maioria das vezes </w:t>
-      </w:r>
-      <w:r>
-        <w:t>os dados</w:t>
-      </w:r>
-      <w:r>
-        <w:t xml:space="preserve"> são de diferentes tipos</w:t>
-      </w:r>
-      <w:r>
-        <w:t xml:space="preserve"> e</w:t>
-      </w:r>
-      <w:r>
-        <w:t xml:space="preserve"> em alguns casos</w:t>
+        <w:t>alguns casos</w:t>
       </w:r>
       <w:r>
         <w:t xml:space="preserve"> é</w:t>
@@ -4524,7 +4731,7 @@
           <w:sz w:val="24"/>
           <w:szCs w:val="24"/>
         </w:rPr>
-        <w:footnoteReference w:id="2"/>
+        <w:footnoteReference w:id="1"/>
       </w:r>
       <w:r>
         <w:rPr>
@@ -4641,7 +4848,6 @@
           <w:sz w:val="24"/>
           <w:szCs w:val="24"/>
         </w:rPr>
-        <w:lastRenderedPageBreak/>
         <w:t xml:space="preserve">utilizar </w:t>
       </w:r>
       <w:r>
@@ -4705,7 +4911,17 @@
           <w:sz w:val="24"/>
           <w:szCs w:val="24"/>
         </w:rPr>
-        <w:t xml:space="preserve">de uma das causas </w:t>
+        <w:t xml:space="preserve">de uma </w:t>
+      </w:r>
+      <w:r>
+        <w:rPr>
+          <w:rFonts w:ascii="Arial" w:eastAsia="Times New Roman" w:hAnsi="Arial" w:cs="Arial"/>
+          <w:color w:val="000000"/>
+          <w:sz w:val="24"/>
+          <w:szCs w:val="24"/>
+        </w:rPr>
+        <w:lastRenderedPageBreak/>
+        <w:t xml:space="preserve">das causas </w:t>
       </w:r>
       <w:r>
         <w:rPr>
@@ -5131,7 +5347,7 @@
         <w:t xml:space="preserve"> eles</w:t>
       </w:r>
       <w:r>
-        <w:t xml:space="preserve"> podem disponibilizar. </w:t>
+        <w:t xml:space="preserve"> podem disponibilizar.</w:t>
       </w:r>
     </w:p>
     <w:p>
@@ -5139,7 +5355,60 @@
         <w:pStyle w:val="TextodoTrabalho"/>
       </w:pPr>
       <w:r>
-        <w:t>Haja vista</w:t>
+        <w:t xml:space="preserve">A definição de </w:t>
+      </w:r>
+      <w:r>
+        <w:fldChar w:fldCharType="begin" w:fldLock="1"/>
+      </w:r>
+      <w:r>
+        <w:instrText>ADDIN CSL_CITATION { "citationItems" : [ { "id" : "ITEM-1", "itemData" : { "DOI" : "10.1080/01443610903114527", "ISBN" : "0983179697, 978-0983179696", "ISSN" : "14712970", "PMID" : "19757261", "abstract" : "this study examines the potential value that big data can create for organizations and sectors of the economy and seeks to illustrate and quantify that value. We also explore what leaders of organizations and policy makers need to do to capture it. aligning incentives to ensure access to data; addressing privacy and security concerns; establishing intellectual property frameworks; overcoming technological barriers to data; and promoting information and communication technology infrastructure.", "author" : [ { "dropping-particle" : "", "family" : "James Manyika, Michael Chui, Brad Brown, Jacques Bughin, Richard Dobbs, Charles Roxburgh", "given" : "Angela Hung Byers", "non-dropping-particle" : "", "parse-names" : false, "suffix" : "" } ], "container-title" : "McKinsey Global Institute", "id" : "ITEM-1", "issue" : "June", "issued" : { "date-parts" : [ [ "2011" ] ] }, "page" : "156", "title" : "Big data: The next frontier for innovation, competition, and productivity", "type" : "article-journal" }, "uris" : [ "http://www.mendeley.com/documents/?uuid=85048638-01dd-4cde-941e-9b380f5b3c4b" ] } ], "mendeley" : { "formattedCitation" : "(JAMES MANYIKA, MICHAEL CHUI, BRAD BROWN, JACQUES BUGHIN, RICHARD DOBBS, CHARLES ROXBURGH, 2011)", "plainTextFormattedCitation" : "(JAMES MANYIKA, MICHAEL CHUI, BRAD BROWN, JACQUES BUGHIN, RICHARD DOBBS, CHARLES ROXBURGH, 2011)" }, "properties" : { "noteIndex" : 0 }, "schema" : "https://github.com/citation-style-language/schema/raw/master/csl-citation.json" }</w:instrText>
+      </w:r>
+      <w:r>
+        <w:fldChar w:fldCharType="separate"/>
+      </w:r>
+      <w:r>
+        <w:rPr>
+          <w:noProof/>
+        </w:rPr>
+        <w:t>(JAMES MANYIKA, MICHAEL CHUI, BRAD BROWN, JACQUES BUGHIN, RICHARD DOBBS, CHARLES ROXBURGH, 2011)</w:t>
+      </w:r>
+      <w:r>
+        <w:fldChar w:fldCharType="end"/>
+      </w:r>
+      <w:r>
+        <w:t xml:space="preserve"> </w:t>
+      </w:r>
+      <w:r>
+        <w:t>diz que</w:t>
+      </w:r>
+      <w:r>
+        <w:t xml:space="preserve"> soluções de Big Data </w:t>
+      </w:r>
+      <w:r>
+        <w:t>são</w:t>
+      </w:r>
+      <w:r>
+        <w:t xml:space="preserve"> um grande </w:t>
+      </w:r>
+      <w:r>
+        <w:t xml:space="preserve">conjunto </w:t>
+      </w:r>
+      <w:r>
+        <w:t>de dados que as tecnologias comuns de bancos de dados (</w:t>
+      </w:r>
+      <w:proofErr w:type="spellStart"/>
+      <w:r>
+        <w:t>SGBDs</w:t>
+      </w:r>
+      <w:proofErr w:type="spellEnd"/>
+      <w:r>
+        <w:t xml:space="preserve">) não conseguem gerenciar dada a complexidade e tamanho desses </w:t>
+      </w:r>
+      <w:r>
+        <w:t>aglomerados</w:t>
+      </w:r>
+      <w:r>
+        <w:t>. Outro fator importante é</w:t>
       </w:r>
       <w:r>
         <w:t xml:space="preserve"> que u</w:t>
@@ -5154,7 +5423,13 @@
         <w:t>Big Data</w:t>
       </w:r>
       <w:r>
-        <w:t xml:space="preserve"> é a velocidade, para obter dados em meio a uma quantidade massiva de informações, é necessária uma solução não convencional</w:t>
+        <w:t xml:space="preserve"> é a velocidade, </w:t>
+      </w:r>
+      <w:r>
+        <w:t xml:space="preserve">portanto isso reforça a ideia de que </w:t>
+      </w:r>
+      <w:r>
+        <w:t>para obter dados em meio a uma quantidade massiva de informações, é necessária uma solução não convencional</w:t>
       </w:r>
       <w:r>
         <w:t xml:space="preserve"> </w:t>
@@ -5428,7 +5703,14 @@
         <w:rPr>
           <w:rFonts w:cs="Arial"/>
         </w:rPr>
-        <w:t xml:space="preserve"> diversos módulos</w:t>
+        <w:t xml:space="preserve"> </w:t>
+      </w:r>
+      <w:r>
+        <w:rPr>
+          <w:rFonts w:cs="Arial"/>
+        </w:rPr>
+        <w:lastRenderedPageBreak/>
+        <w:t>diversos módulos</w:t>
       </w:r>
       <w:r>
         <w:rPr>
@@ -5548,8 +5830,17 @@
           <w:rFonts w:cs="Arial"/>
           <w:i/>
         </w:rPr>
-        <w:t>open-source</w:t>
-      </w:r>
+        <w:t>open-</w:t>
+      </w:r>
+      <w:proofErr w:type="spellStart"/>
+      <w:r>
+        <w:rPr>
+          <w:rFonts w:cs="Arial"/>
+          <w:i/>
+        </w:rPr>
+        <w:t>source</w:t>
+      </w:r>
+      <w:proofErr w:type="spellEnd"/>
       <w:r>
         <w:rPr>
           <w:rFonts w:cs="Arial"/>
@@ -5566,14 +5857,7 @@
         <w:rPr>
           <w:rFonts w:cs="Arial"/>
         </w:rPr>
-        <w:t xml:space="preserve"> conta com uma equipe mundial de desenvolvedores que de forma mútua colaboram para a </w:t>
-      </w:r>
-      <w:r>
-        <w:rPr>
-          <w:rFonts w:cs="Arial"/>
-        </w:rPr>
-        <w:lastRenderedPageBreak/>
-        <w:t xml:space="preserve">otimização </w:t>
+        <w:t xml:space="preserve"> conta com uma equipe mundial de desenvolvedores que de forma mútua colaboram para a otimização </w:t>
       </w:r>
       <w:r>
         <w:rPr>
@@ -5739,8 +6023,6 @@
         </w:rPr>
         <w:t xml:space="preserve"> </w:t>
       </w:r>
-      <w:bookmarkStart w:id="0" w:name="_GoBack"/>
-      <w:bookmarkEnd w:id="0"/>
       <w:r>
         <w:rPr>
           <w:rFonts w:cs="Arial"/>
@@ -5778,7 +6060,23 @@
           <w:rFonts w:cs="Arial"/>
           <w:i/>
         </w:rPr>
-        <w:t>Hadoop Distributed File System</w:t>
+        <w:t xml:space="preserve">Hadoop </w:t>
+      </w:r>
+      <w:proofErr w:type="spellStart"/>
+      <w:r>
+        <w:rPr>
+          <w:rFonts w:cs="Arial"/>
+          <w:i/>
+        </w:rPr>
+        <w:t>Distributed</w:t>
+      </w:r>
+      <w:proofErr w:type="spellEnd"/>
+      <w:r>
+        <w:rPr>
+          <w:rFonts w:cs="Arial"/>
+          <w:i/>
+        </w:rPr>
+        <w:t xml:space="preserve"> File System</w:t>
       </w:r>
       <w:r>
         <w:rPr>
@@ -5808,260 +6106,25 @@
         <w:rPr>
           <w:lang w:val="en-US"/>
         </w:rPr>
-        <w:t xml:space="preserve">2.2.2 HADOOP </w:t>
+        <w:t>2.2.</w:t>
       </w:r>
       <w:r>
         <w:rPr>
           <w:lang w:val="en-US"/>
         </w:rPr>
+        <w:t>1</w:t>
+      </w:r>
+      <w:r>
+        <w:rPr>
+          <w:lang w:val="en-US"/>
+        </w:rPr>
+        <w:t xml:space="preserve"> HADOOP </w:t>
+      </w:r>
+      <w:r>
+        <w:rPr>
+          <w:lang w:val="en-US"/>
+        </w:rPr>
         <w:t>COMMON</w:t>
-      </w:r>
-    </w:p>
-    <w:p>
-      <w:pPr>
-        <w:pStyle w:val="Palavras-chave"/>
-        <w:spacing w:after="0" w:line="360" w:lineRule="auto"/>
-        <w:jc w:val="both"/>
-        <w:rPr>
-          <w:rFonts w:cs="Arial"/>
-          <w:lang w:val="en-US"/>
-        </w:rPr>
-      </w:pPr>
-    </w:p>
-    <w:p>
-      <w:pPr>
-        <w:pStyle w:val="SubTopico"/>
-        <w:rPr>
-          <w:lang w:val="en-US"/>
-        </w:rPr>
-      </w:pPr>
-      <w:r>
-        <w:rPr>
-          <w:lang w:val="en-US"/>
-        </w:rPr>
-        <w:t>2.2.</w:t>
-      </w:r>
-      <w:r>
-        <w:rPr>
-          <w:lang w:val="en-US"/>
-        </w:rPr>
-        <w:t>3</w:t>
-      </w:r>
-      <w:r>
-        <w:rPr>
-          <w:lang w:val="en-US"/>
-        </w:rPr>
-        <w:t xml:space="preserve"> </w:t>
-      </w:r>
-      <w:r>
-        <w:rPr>
-          <w:lang w:val="en-US"/>
-        </w:rPr>
-        <w:t>HADOOP MAPREDUCE</w:t>
-      </w:r>
-    </w:p>
-    <w:p>
-      <w:pPr>
-        <w:rPr>
-          <w:lang w:val="en-US"/>
-        </w:rPr>
-      </w:pPr>
-    </w:p>
-    <w:p>
-      <w:pPr>
-        <w:pStyle w:val="SubTopico"/>
-        <w:rPr>
-          <w:lang w:val="en-US"/>
-        </w:rPr>
-      </w:pPr>
-      <w:r>
-        <w:rPr>
-          <w:lang w:val="en-US"/>
-        </w:rPr>
-        <w:t>2.2.</w:t>
-      </w:r>
-      <w:r>
-        <w:rPr>
-          <w:lang w:val="en-US"/>
-        </w:rPr>
-        <w:t>4</w:t>
-      </w:r>
-      <w:r>
-        <w:rPr>
-          <w:lang w:val="en-US"/>
-        </w:rPr>
-        <w:t xml:space="preserve"> </w:t>
-      </w:r>
-      <w:r>
-        <w:rPr>
-          <w:lang w:val="en-US"/>
-        </w:rPr>
-        <w:t>HADOOP DISTRIBUTED FILE SYSTEM (HDFS)</w:t>
-      </w:r>
-    </w:p>
-    <w:p>
-      <w:pPr>
-        <w:pStyle w:val="Palavras-chave"/>
-        <w:spacing w:after="0" w:line="360" w:lineRule="auto"/>
-        <w:jc w:val="both"/>
-        <w:rPr>
-          <w:rFonts w:cs="Arial"/>
-          <w:lang w:val="en-US"/>
-        </w:rPr>
-      </w:pPr>
-    </w:p>
-    <w:p>
-      <w:pPr>
-        <w:pStyle w:val="SubTopico"/>
-      </w:pPr>
-      <w:r>
-        <w:t>2</w:t>
-      </w:r>
-      <w:r>
-        <w:t>.</w:t>
-      </w:r>
-      <w:r>
-        <w:t>3</w:t>
-      </w:r>
-      <w:r>
-        <w:t xml:space="preserve"> </w:t>
-      </w:r>
-      <w:r>
-        <w:t>D3.JS</w:t>
-      </w:r>
-    </w:p>
-    <w:p>
-      <w:pPr>
-        <w:pStyle w:val="Palavras-chave"/>
-        <w:spacing w:after="0" w:line="360" w:lineRule="auto"/>
-        <w:jc w:val="both"/>
-        <w:rPr>
-          <w:rFonts w:cs="Arial"/>
-        </w:rPr>
-      </w:pPr>
-    </w:p>
-    <w:p>
-      <w:pPr>
-        <w:pStyle w:val="Palavras-chave"/>
-        <w:spacing w:after="0" w:line="360" w:lineRule="auto"/>
-        <w:jc w:val="both"/>
-        <w:rPr>
-          <w:rFonts w:cs="Arial"/>
-        </w:rPr>
-      </w:pPr>
-    </w:p>
-    <w:p>
-      <w:pPr>
-        <w:pStyle w:val="SubTopico"/>
-      </w:pPr>
-      <w:r>
-        <w:t xml:space="preserve">2.4 </w:t>
-      </w:r>
-      <w:r>
-        <w:t>TRABALHOS RELACIONADOS</w:t>
-      </w:r>
-    </w:p>
-    <w:p>
-      <w:pPr>
-        <w:pStyle w:val="Palavras-chave"/>
-        <w:spacing w:after="0" w:line="360" w:lineRule="auto"/>
-        <w:jc w:val="both"/>
-        <w:rPr>
-          <w:rFonts w:cs="Arial"/>
-        </w:rPr>
-      </w:pPr>
-    </w:p>
-    <w:p>
-      <w:pPr>
-        <w:pStyle w:val="Palavras-chave"/>
-        <w:spacing w:after="0" w:line="360" w:lineRule="auto"/>
-        <w:jc w:val="both"/>
-        <w:rPr>
-          <w:rFonts w:cs="Arial"/>
-        </w:rPr>
-      </w:pPr>
-      <w:r>
-        <w:rPr>
-          <w:rFonts w:cs="Arial"/>
-        </w:rPr>
-        <w:tab/>
-        <w:t xml:space="preserve">Em </w:t>
-      </w:r>
-      <w:r>
-        <w:rPr>
-          <w:rFonts w:cs="Arial"/>
-        </w:rPr>
-        <w:fldChar w:fldCharType="begin" w:fldLock="1"/>
-      </w:r>
-      <w:r>
-        <w:rPr>
-          <w:rFonts w:cs="Arial"/>
-        </w:rPr>
-        <w:instrText>ADDIN CSL_CITATION { "citationItems" : [ { "id" : "ITEM-1", "itemData" : { "ISBN" : "9781467344166", "author" : [ { "dropping-particle" : "", "family" : "Akhmetov", "given" : "Berik", "non-dropping-particle" : "", "parse-names" : false, "suffix" : "" }, { "dropping-particle" : "", "family" : "Izbassova", "given" : "Nurgul", "non-dropping-particle" : "", "parse-names" : false, "suffix" : "" } ], "id" : "ITEM-1", "issued" : { "date-parts" : [ [ "2012" ] ] }, "page" : "229-233", "title" : "Developing and Customizing University Business Intelligence Cloud", "type" : "article-journal" }, "uris" : [ "http://www.mendeley.com/documents/?uuid=2c7ca53e-d70f-43e7-ab44-6c98193f4a74" ] } ], "mendeley" : { "formattedCitation" : "(AKHMETOV; IZBASSOVA, 2012)", "plainTextFormattedCitation" : "(AKHMETOV; IZBASSOVA, 2012)", "previouslyFormattedCitation" : "(AKHMETOV; IZBASSOVA, 2012)" }, "properties" : { "noteIndex" : 0 }, "schema" : "https://github.com/citation-style-language/schema/raw/master/csl-citation.json" }</w:instrText>
-      </w:r>
-      <w:r>
-        <w:rPr>
-          <w:rFonts w:cs="Arial"/>
-        </w:rPr>
-        <w:fldChar w:fldCharType="separate"/>
-      </w:r>
-      <w:r>
-        <w:rPr>
-          <w:rFonts w:cs="Arial"/>
-          <w:noProof/>
-        </w:rPr>
-        <w:t>(AKHMETOV; IZBASSOVA, 2012)</w:t>
-      </w:r>
-      <w:r>
-        <w:rPr>
-          <w:rFonts w:cs="Arial"/>
-        </w:rPr>
-        <w:fldChar w:fldCharType="end"/>
-      </w:r>
-      <w:r>
-        <w:rPr>
-          <w:rFonts w:cs="Arial"/>
-        </w:rPr>
-        <w:t xml:space="preserve">, os autores propõem para universidades de ensino superior, uma estrutura de </w:t>
-      </w:r>
-      <w:r>
-        <w:rPr>
-          <w:rFonts w:cs="Arial"/>
-          <w:i/>
-        </w:rPr>
-        <w:t>Business Intelligence</w:t>
-      </w:r>
-      <w:r>
-        <w:rPr>
-          <w:rFonts w:cs="Arial"/>
-        </w:rPr>
-        <w:t xml:space="preserve"> (BI) hospedada em nuvem, ou seja, os sistemas ficam instalados em centrais de dados remotas (</w:t>
-      </w:r>
-      <w:r>
-        <w:rPr>
-          <w:rFonts w:cs="Arial"/>
-          <w:i/>
-        </w:rPr>
-        <w:t>Data Centers</w:t>
-      </w:r>
-      <w:r>
-        <w:rPr>
-          <w:rFonts w:cs="Arial"/>
-        </w:rPr>
-        <w:t xml:space="preserve">) que são especializadas em armazenar, dar segurança e disponibilizar dados através da </w:t>
-      </w:r>
-      <w:r>
-        <w:rPr>
-          <w:rFonts w:cs="Arial"/>
-          <w:i/>
-        </w:rPr>
-        <w:t>internet</w:t>
-      </w:r>
-      <w:r>
-        <w:rPr>
-          <w:rFonts w:cs="Arial"/>
-        </w:rPr>
-        <w:t xml:space="preserve">. Esse modelo proposto auxilia as instituições na entrega de dados que servem de suporte na tomada de decisões. </w:t>
       </w:r>
     </w:p>
     <w:p>
@@ -6078,30 +6141,8 @@
         <w:rPr>
           <w:rFonts w:cs="Arial"/>
         </w:rPr>
-        <w:t xml:space="preserve">Por ser um modelo em nuvem, os custos de investimento em </w:t>
-      </w:r>
-      <w:r>
-        <w:rPr>
-          <w:rFonts w:cs="Arial"/>
-        </w:rPr>
-        <w:t xml:space="preserve">infraestrutura de </w:t>
-      </w:r>
-      <w:r>
-        <w:rPr>
-          <w:rFonts w:cs="Arial"/>
-        </w:rPr>
-        <w:t>computadores servidores são reduzidos, sendo que os setores de implementação, implantação e suporte técnico aos sistemas podem receber um maior investimento sem aumentar o custo total final do projeto.</w:t>
-      </w:r>
-    </w:p>
-    <w:p>
-      <w:pPr>
-        <w:pStyle w:val="Palavras-chave"/>
-        <w:spacing w:after="0" w:line="360" w:lineRule="auto"/>
-        <w:jc w:val="both"/>
-        <w:rPr>
-          <w:rFonts w:cs="Arial"/>
-        </w:rPr>
-      </w:pPr>
+        <w:t>Definição do Hadoop Common</w:t>
+      </w:r>
     </w:p>
     <w:p>
       <w:pPr>
@@ -6113,85 +6154,38 @@
           <w:rFonts w:cs="Arial"/>
         </w:rPr>
       </w:pPr>
-      <w:r>
-        <w:rPr>
-          <w:rFonts w:cs="Arial"/>
-        </w:rPr>
-        <w:t xml:space="preserve">Em </w:t>
-      </w:r>
-      <w:r>
-        <w:rPr>
-          <w:rFonts w:cs="Arial"/>
-        </w:rPr>
-        <w:fldChar w:fldCharType="begin" w:fldLock="1"/>
-      </w:r>
-      <w:r>
-        <w:rPr>
-          <w:rFonts w:cs="Arial"/>
-        </w:rPr>
-        <w:instrText>ADDIN CSL_CITATION { "citationItems" : [ { "id" : "ITEM-1", "itemData" : { "author" : [ { "dropping-particle" : "", "family" : "Piedade", "given" : "Maria Beatriz", "non-dropping-particle" : "", "parse-names" : false, "suffix" : "" }, { "dropping-particle" : "", "family" : "Santos", "given" : "Maribel Yasmina", "non-dropping-particle" : "", "parse-names" : false, "suffix" : "" } ], "id" : "ITEM-1", "issued" : { "date-parts" : [ [ "2007" ] ] }, "title" : "Adop\u00e7\u00e3o do conceito e da pr\u00e1tica de SRM ( Student Relationship Management ) nas institui\u00e7\u00f5es de ensino superior Resumo", "type" : "article-journal" }, "uris" : [ "http://www.mendeley.com/documents/?uuid=fa92f5be-0c10-49eb-86fe-aae73b348bfb" ] } ], "mendeley" : { "formattedCitation" : "(PIEDADE; SANTOS, 2007)", "plainTextFormattedCitation" : "(PIEDADE; SANTOS, 2007)", "previouslyFormattedCitation" : "(PIEDADE; SANTOS, 2007)" }, "properties" : { "noteIndex" : 0 }, "schema" : "https://github.com/citation-style-language/schema/raw/master/csl-citation.json" }</w:instrText>
-      </w:r>
-      <w:r>
-        <w:rPr>
-          <w:rFonts w:cs="Arial"/>
-        </w:rPr>
-        <w:fldChar w:fldCharType="separate"/>
-      </w:r>
-      <w:r>
-        <w:rPr>
-          <w:rFonts w:cs="Arial"/>
-          <w:noProof/>
-        </w:rPr>
-        <w:t>(PIEDADE; SANTOS, 2007)</w:t>
-      </w:r>
-      <w:r>
-        <w:rPr>
-          <w:rFonts w:cs="Arial"/>
-        </w:rPr>
-        <w:fldChar w:fldCharType="end"/>
-      </w:r>
-      <w:r>
-        <w:rPr>
-          <w:rFonts w:cs="Arial"/>
-        </w:rPr>
-        <w:t xml:space="preserve">, as autoras realizaram um estudo que propõe a criação de processos que auxiliem no acompanhamento acadêmico e contato individual personalizado do aluno em uma universidade de ensino superior, para isso, elas identificam as atividades e validam o conceito e a prática do </w:t>
-      </w:r>
-      <w:r>
-        <w:rPr>
-          <w:rFonts w:cs="Arial"/>
-          <w:i/>
-        </w:rPr>
-        <w:t>Student</w:t>
-      </w:r>
-      <w:r>
-        <w:rPr>
-          <w:rFonts w:cs="Arial"/>
+    </w:p>
+    <w:p>
+      <w:pPr>
+        <w:pStyle w:val="SubTopico"/>
+        <w:rPr>
+          <w:lang w:val="en-US"/>
+        </w:rPr>
+      </w:pPr>
+      <w:r>
+        <w:rPr>
+          <w:lang w:val="en-US"/>
+        </w:rPr>
+        <w:t>2.2.</w:t>
+      </w:r>
+      <w:r>
+        <w:rPr>
+          <w:lang w:val="en-US"/>
+        </w:rPr>
+        <w:t>2</w:t>
+      </w:r>
+      <w:r>
+        <w:rPr>
+          <w:lang w:val="en-US"/>
         </w:rPr>
         <w:t xml:space="preserve"> </w:t>
       </w:r>
       <w:r>
         <w:rPr>
-          <w:rFonts w:cs="Arial"/>
-          <w:i/>
-        </w:rPr>
-        <w:t xml:space="preserve">Relationship Management </w:t>
-      </w:r>
-      <w:r>
-        <w:rPr>
-          <w:rFonts w:cs="Arial"/>
-        </w:rPr>
-        <w:t>(SRM) através de entrevistas realizadas com docentes envolvidos diretamente no sucesso escolar dos estudantes.</w:t>
-      </w:r>
-    </w:p>
-    <w:p>
-      <w:pPr>
-        <w:pStyle w:val="Palavras-chave"/>
-        <w:spacing w:after="0" w:line="360" w:lineRule="auto"/>
-        <w:jc w:val="both"/>
-        <w:rPr>
-          <w:rFonts w:cs="Arial"/>
-        </w:rPr>
-      </w:pPr>
+          <w:lang w:val="en-US"/>
+        </w:rPr>
+        <w:t>HADOOP MAPREDUCE</w:t>
+      </w:r>
     </w:p>
     <w:p>
       <w:pPr>
@@ -6201,100 +6195,31 @@
         <w:jc w:val="both"/>
         <w:rPr>
           <w:rFonts w:cs="Arial"/>
-        </w:rPr>
-      </w:pPr>
-      <w:r>
-        <w:rPr>
-          <w:rFonts w:cs="Arial"/>
-        </w:rPr>
-        <w:lastRenderedPageBreak/>
-        <w:t xml:space="preserve">Em </w:t>
-      </w:r>
-      <w:r>
-        <w:rPr>
-          <w:rFonts w:cs="Arial"/>
-        </w:rPr>
-        <w:fldChar w:fldCharType="begin" w:fldLock="1"/>
-      </w:r>
-      <w:r>
-        <w:rPr>
-          <w:rFonts w:cs="Arial"/>
-        </w:rPr>
-        <w:instrText>ADDIN CSL_CITATION { "citationItems" : [ { "id" : "ITEM-1", "itemData" : { "abstract" : "Promoting students success requires the implementation of processes and mechanisms that allows the closely monitoring of the students academic activities. Although essential, the activities involved in this complex process do not take place in many higher education institutions due to the lack of appropriate practices and an adequate technological support that sustain these practices. To overcome this complex problem, a conceptual and a technological infrastructure was proposed and integrated into a Student Relationship Management (SRM) system. The SRM system is associated with Business Intelligence concepts and technologies used to obtain knowledge about the students and to support the decision making process. To validate the SRM system relevance, a set of applications cases were carried out in real contexts and supported by the implemented prototype. This paper presents some of the results obtained through the prototype implementation and on the analysis of the several actions that were carried out under the principles of the SRM practice.", "author" : [ { "dropping-particle" : "", "family" : "Piedade", "given" : "M.B.", "non-dropping-particle" : "", "parse-names" : false, "suffix" : "" }, { "dropping-particle" : "", "family" : "Santos", "given" : "M.Y.", "non-dropping-particle" : "", "parse-names" : false, "suffix" : "" } ], "container-title" : "Information Systems and Technologies (CISTI), 2010 5th Iberian Conference on", "id" : "ITEM-1", "issued" : { "date-parts" : [ [ "2010" ] ] }, "title" : "Business intelligence in higher education: Enhancing the teaching-learning process with a SRM system", "type" : "article-journal" }, "uris" : [ "http://www.mendeley.com/documents/?uuid=a3c07f58-7204-47c1-89e0-ebce4156ad28" ] } ], "mendeley" : { "formattedCitation" : "(PIEDADE; SANTOS, 2010)", "plainTextFormattedCitation" : "(PIEDADE; SANTOS, 2010)", "previouslyFormattedCitation" : "(PIEDADE; SANTOS, 2010)" }, "properties" : { "noteIndex" : 0 }, "schema" : "https://github.com/citation-style-language/schema/raw/master/csl-citation.json" }</w:instrText>
-      </w:r>
-      <w:r>
-        <w:rPr>
-          <w:rFonts w:cs="Arial"/>
-        </w:rPr>
-        <w:fldChar w:fldCharType="separate"/>
-      </w:r>
-      <w:r>
-        <w:rPr>
-          <w:rFonts w:cs="Arial"/>
-          <w:noProof/>
-        </w:rPr>
-        <w:t>(PIEDADE; SANTOS, 2010)</w:t>
-      </w:r>
-      <w:r>
-        <w:rPr>
-          <w:rFonts w:cs="Arial"/>
-        </w:rPr>
-        <w:fldChar w:fldCharType="end"/>
-      </w:r>
-      <w:r>
-        <w:rPr>
-          <w:rFonts w:cs="Arial"/>
-        </w:rPr>
-        <w:t xml:space="preserve">, as autoras </w:t>
-      </w:r>
-      <w:r>
-        <w:rPr>
-          <w:rFonts w:cs="Arial"/>
-        </w:rPr>
-        <w:t>propõe</w:t>
-      </w:r>
-      <w:r>
-        <w:rPr>
-          <w:rFonts w:cs="Arial"/>
-        </w:rPr>
-        <w:t xml:space="preserve"> </w:t>
-      </w:r>
-      <w:r>
-        <w:rPr>
-          <w:rFonts w:cs="Arial"/>
-        </w:rPr>
-        <w:t>a</w:t>
-      </w:r>
-      <w:r>
-        <w:rPr>
-          <w:rFonts w:cs="Arial"/>
-        </w:rPr>
-        <w:t xml:space="preserve"> uma universidade de ensino superior portuguesa a implantação de </w:t>
-      </w:r>
-      <w:r>
-        <w:rPr>
-          <w:rFonts w:cs="Arial"/>
-        </w:rPr>
-        <w:t xml:space="preserve">uma infraestrutura tecnológica integrada em uma solução de </w:t>
-      </w:r>
-      <w:r>
-        <w:rPr>
-          <w:rFonts w:cs="Arial"/>
-          <w:i/>
-        </w:rPr>
-        <w:t xml:space="preserve">Student Relationship Management </w:t>
-      </w:r>
-      <w:r>
-        <w:rPr>
-          <w:rFonts w:cs="Arial"/>
-        </w:rPr>
-        <w:t xml:space="preserve">(SRM), para auxiliar na diminuição de uma das causas do insucesso escolar, pois elas afirmam que o sucesso escolar pode ser promovido com </w:t>
-      </w:r>
-      <w:r>
-        <w:rPr>
-          <w:rFonts w:cs="Arial"/>
-        </w:rPr>
-        <w:t>um melhor planejamento estratégico do percurso acadêmico.</w:t>
+          <w:lang w:val="en-US"/>
+        </w:rPr>
+      </w:pPr>
+      <w:proofErr w:type="spellStart"/>
+      <w:r>
+        <w:rPr>
+          <w:rFonts w:cs="Arial"/>
+          <w:lang w:val="en-US"/>
+        </w:rPr>
+        <w:t>Definição</w:t>
+      </w:r>
+      <w:proofErr w:type="spellEnd"/>
+      <w:r>
+        <w:rPr>
+          <w:rFonts w:cs="Arial"/>
+          <w:lang w:val="en-US"/>
+        </w:rPr>
+        <w:t xml:space="preserve"> do Hadoop </w:t>
+      </w:r>
+      <w:r>
+        <w:rPr>
+          <w:rFonts w:cs="Arial"/>
+          <w:lang w:val="en-US"/>
+        </w:rPr>
+        <w:t>MapReduce</w:t>
       </w:r>
     </w:p>
     <w:p>
@@ -6305,8 +6230,43 @@
         <w:jc w:val="both"/>
         <w:rPr>
           <w:rFonts w:cs="Arial"/>
-        </w:rPr>
-      </w:pPr>
+          <w:lang w:val="en-US"/>
+        </w:rPr>
+      </w:pPr>
+    </w:p>
+    <w:p>
+      <w:pPr>
+        <w:pStyle w:val="SubTopico"/>
+        <w:rPr>
+          <w:lang w:val="en-US"/>
+        </w:rPr>
+      </w:pPr>
+      <w:r>
+        <w:rPr>
+          <w:lang w:val="en-US"/>
+        </w:rPr>
+        <w:t>2.2.</w:t>
+      </w:r>
+      <w:r>
+        <w:rPr>
+          <w:lang w:val="en-US"/>
+        </w:rPr>
+        <w:t>3</w:t>
+      </w:r>
+      <w:bookmarkStart w:id="0" w:name="_GoBack"/>
+      <w:bookmarkEnd w:id="0"/>
+      <w:r>
+        <w:rPr>
+          <w:lang w:val="en-US"/>
+        </w:rPr>
+        <w:t xml:space="preserve"> </w:t>
+      </w:r>
+      <w:r>
+        <w:rPr>
+          <w:lang w:val="en-US"/>
+        </w:rPr>
+        <w:t>HADOOP DISTRIBUTED FILE SYSTEM (HDFS)</w:t>
+      </w:r>
     </w:p>
     <w:p>
       <w:pPr>
@@ -6322,189 +6282,67 @@
         <w:rPr>
           <w:rFonts w:cs="Arial"/>
         </w:rPr>
-        <w:t>Em</w:t>
-      </w:r>
-      <w:r>
-        <w:rPr>
-          <w:rFonts w:cs="Arial"/>
-        </w:rPr>
+        <w:t xml:space="preserve">Definição do </w:t>
+      </w:r>
+      <w:r>
+        <w:rPr>
+          <w:rFonts w:cs="Arial"/>
+        </w:rPr>
+        <w:t>HDFS</w:t>
+      </w:r>
+    </w:p>
+    <w:p>
+      <w:pPr>
+        <w:pStyle w:val="Palavras-chave"/>
+        <w:spacing w:after="0" w:line="360" w:lineRule="auto"/>
+        <w:ind w:firstLine="708"/>
+        <w:jc w:val="both"/>
+        <w:rPr>
+          <w:rFonts w:cs="Arial"/>
+        </w:rPr>
+      </w:pPr>
+    </w:p>
+    <w:p>
+      <w:pPr>
+        <w:pStyle w:val="SubTopico"/>
+      </w:pPr>
+      <w:r>
+        <w:t>2</w:t>
+      </w:r>
+      <w:r>
+        <w:t>.</w:t>
+      </w:r>
+      <w:r>
+        <w:t>3</w:t>
+      </w:r>
+      <w:r>
         <w:t xml:space="preserve"> </w:t>
       </w:r>
       <w:r>
-        <w:rPr>
-          <w:rFonts w:cs="Arial"/>
-        </w:rPr>
-        <w:fldChar w:fldCharType="begin" w:fldLock="1"/>
-      </w:r>
-      <w:r>
-        <w:rPr>
-          <w:rFonts w:cs="Arial"/>
-        </w:rPr>
-        <w:instrText>ADDIN CSL_CITATION { "citationItems" : [ { "id" : "ITEM-1", "itemData" : { "author" : [ { "dropping-particle" : "", "family" : "Pereira", "given" : "Rui Humberto", "non-dropping-particle" : "", "parse-names" : false, "suffix" : "" }, { "dropping-particle" : "", "family" : "Castro", "given" : "Maria Jo\u00e3o", "non-dropping-particle" : "", "parse-names" : false, "suffix" : "" } ], "container-title" : "Information Systems and Technologies (CISTI), 2012 7th Iberian Conference on", "id" : "ITEM-1", "issued" : { "date-parts" : [ [ "2012" ] ] }, "title" : "Technology strategies in the Process of Student Retention and Efficiency of Academic Management", "type" : "article-journal" }, "uris" : [ "http://www.mendeley.com/documents/?uuid=4298e441-43de-4bff-a27d-514d42786ab0" ] } ], "mendeley" : { "formattedCitation" : "(PEREIRA; CASTRO, 2012)", "plainTextFormattedCitation" : "(PEREIRA; CASTRO, 2012)", "previouslyFormattedCitation" : "(PEREIRA; CASTRO, 2012)" }, "properties" : { "noteIndex" : 0 }, "schema" : "https://github.com/citation-style-language/schema/raw/master/csl-citation.json" }</w:instrText>
-      </w:r>
-      <w:r>
-        <w:rPr>
-          <w:rFonts w:cs="Arial"/>
-        </w:rPr>
-        <w:fldChar w:fldCharType="separate"/>
-      </w:r>
-      <w:r>
-        <w:rPr>
-          <w:rFonts w:cs="Arial"/>
-          <w:noProof/>
-        </w:rPr>
-        <w:t>(PEREIRA; CASTRO, 2012)</w:t>
-      </w:r>
-      <w:r>
-        <w:rPr>
-          <w:rFonts w:cs="Arial"/>
-        </w:rPr>
-        <w:fldChar w:fldCharType="end"/>
-      </w:r>
-      <w:r>
-        <w:rPr>
-          <w:rFonts w:cs="Arial"/>
-        </w:rPr>
-        <w:t xml:space="preserve">, </w:t>
-      </w:r>
-      <w:r>
-        <w:rPr>
-          <w:rFonts w:cs="Arial"/>
-        </w:rPr>
-        <w:t>os autores apresentam uma solução</w:t>
-      </w:r>
-      <w:r>
-        <w:rPr>
-          <w:rFonts w:cs="Arial"/>
-        </w:rPr>
-        <w:t xml:space="preserve"> </w:t>
-      </w:r>
-      <w:r>
-        <w:rPr>
-          <w:rFonts w:cs="Arial"/>
-        </w:rPr>
-        <w:t xml:space="preserve">de tecnologia da informação e comunicação </w:t>
-      </w:r>
-      <w:r>
-        <w:rPr>
-          <w:rFonts w:cs="Arial"/>
-        </w:rPr>
-        <w:t>para o Instituo Superior de Contabilidade e Administração de Porto Matosinhos, Portugal</w:t>
-      </w:r>
-      <w:r>
-        <w:rPr>
-          <w:rFonts w:cs="Arial"/>
-        </w:rPr>
-        <w:t xml:space="preserve"> </w:t>
-      </w:r>
-      <w:r>
-        <w:rPr>
-          <w:rFonts w:cs="Arial"/>
-        </w:rPr>
-        <w:t>(</w:t>
-      </w:r>
-      <w:r>
-        <w:rPr>
-          <w:rFonts w:cs="Arial"/>
-        </w:rPr>
-        <w:t>ISCAP</w:t>
-      </w:r>
-      <w:r>
-        <w:rPr>
-          <w:rFonts w:cs="Arial"/>
-        </w:rPr>
-        <w:t>)</w:t>
-      </w:r>
-      <w:r>
-        <w:rPr>
-          <w:rFonts w:cs="Arial"/>
-        </w:rPr>
-        <w:t>, que é comp</w:t>
-      </w:r>
-      <w:r>
-        <w:rPr>
-          <w:rFonts w:cs="Arial"/>
-        </w:rPr>
-        <w:t xml:space="preserve">osta </w:t>
-      </w:r>
-      <w:r>
-        <w:rPr>
-          <w:rFonts w:cs="Arial"/>
-        </w:rPr>
-        <w:t>pela integração de</w:t>
-      </w:r>
-      <w:r>
-        <w:rPr>
-          <w:rFonts w:cs="Arial"/>
-        </w:rPr>
-        <w:t xml:space="preserve"> </w:t>
-      </w:r>
-      <w:r>
-        <w:rPr>
-          <w:rFonts w:cs="Arial"/>
-        </w:rPr>
-        <w:t>sistemas de Gest</w:t>
-      </w:r>
-      <w:r>
-        <w:rPr>
-          <w:rFonts w:cs="Arial"/>
-        </w:rPr>
-        <w:t>ão de Relacionamento com o E</w:t>
-      </w:r>
-      <w:r>
-        <w:rPr>
-          <w:rFonts w:cs="Arial"/>
-        </w:rPr>
-        <w:t xml:space="preserve">studante (SRM), </w:t>
-      </w:r>
-      <w:r>
-        <w:rPr>
-          <w:rFonts w:cs="Arial"/>
-        </w:rPr>
-        <w:t>Sistema Integrado de Gestão Empresarial (</w:t>
-      </w:r>
-      <w:r>
-        <w:rPr>
-          <w:rFonts w:cs="Arial"/>
-        </w:rPr>
-        <w:t>ERP</w:t>
-      </w:r>
-      <w:r>
-        <w:rPr>
-          <w:rFonts w:cs="Arial"/>
-        </w:rPr>
-        <w:t>)</w:t>
-      </w:r>
-      <w:r>
-        <w:rPr>
-          <w:rFonts w:cs="Arial"/>
-        </w:rPr>
-        <w:t>, sistemas de ensino a distância (</w:t>
-      </w:r>
-      <w:r>
-        <w:rPr>
-          <w:rFonts w:cs="Arial"/>
-          <w:i/>
-        </w:rPr>
-        <w:t>e-learning</w:t>
-      </w:r>
-      <w:r>
-        <w:rPr>
-          <w:rFonts w:cs="Arial"/>
-        </w:rPr>
-        <w:t>) e de Inteligência de Negócios (BI).</w:t>
-      </w:r>
-      <w:r>
-        <w:rPr>
-          <w:rFonts w:cs="Arial"/>
-        </w:rPr>
-        <w:t xml:space="preserve"> Formando uma estrutura de informações na qual pode-se obter dados quantitativos de forma simples e funcional para gestores e outros indivíduos que têm responsabilidades sobre tomada de decis</w:t>
-      </w:r>
-      <w:r>
-        <w:rPr>
-          <w:rFonts w:cs="Arial"/>
-        </w:rPr>
-        <w:t>ões, assim como, aproximar e aprimorar o relacionamento professor/aluno, auxiliando na otimização do processo de ensino/aprendizado e na satisfação dos alunos refletindo diretamente na diminuição de evasões.</w:t>
+        <w:t>D3.JS</w:t>
+      </w:r>
+    </w:p>
+    <w:p>
+      <w:pPr>
+        <w:pStyle w:val="Palavras-chave"/>
+        <w:spacing w:after="0" w:line="360" w:lineRule="auto"/>
+        <w:ind w:firstLine="708"/>
+        <w:jc w:val="both"/>
+        <w:rPr>
+          <w:rFonts w:cs="Arial"/>
+        </w:rPr>
+      </w:pPr>
+      <w:r>
+        <w:rPr>
+          <w:rFonts w:cs="Arial"/>
+        </w:rPr>
+        <w:t xml:space="preserve">Definição do </w:t>
+      </w:r>
+      <w:r>
+        <w:rPr>
+          <w:rFonts w:cs="Arial"/>
+        </w:rPr>
+        <w:t>D3.js</w:t>
       </w:r>
     </w:p>
     <w:p>
@@ -6519,13 +6357,6 @@
     </w:p>
     <w:p>
       <w:pPr>
-        <w:rPr>
-          <w:rFonts w:cs="Arial"/>
-        </w:rPr>
-      </w:pPr>
-    </w:p>
-    <w:p>
-      <w:pPr>
         <w:pStyle w:val="Palavras-chave"/>
         <w:spacing w:after="0" w:line="360" w:lineRule="auto"/>
         <w:jc w:val="both"/>
@@ -6533,11 +6364,16 @@
           <w:rFonts w:cs="Arial"/>
         </w:rPr>
       </w:pPr>
-      <w:r>
-        <w:rPr>
-          <w:rFonts w:cs="Arial"/>
-        </w:rPr>
-        <w:t>3 PROCEDIMENTOS METODOLÓGICOS</w:t>
+    </w:p>
+    <w:p>
+      <w:pPr>
+        <w:pStyle w:val="SubTopico"/>
+      </w:pPr>
+      <w:r>
+        <w:t xml:space="preserve">2.4 </w:t>
+      </w:r>
+      <w:r>
+        <w:t>TRABALHOS RELACIONADOS</w:t>
       </w:r>
     </w:p>
     <w:p>
@@ -6563,7 +6399,120 @@
         <w:rPr>
           <w:rFonts w:cs="Arial"/>
         </w:rPr>
-        <w:t>3.1 FERRAMENTAS</w:t>
+        <w:tab/>
+        <w:t xml:space="preserve">Em </w:t>
+      </w:r>
+      <w:r>
+        <w:rPr>
+          <w:rFonts w:cs="Arial"/>
+        </w:rPr>
+        <w:fldChar w:fldCharType="begin" w:fldLock="1"/>
+      </w:r>
+      <w:r>
+        <w:rPr>
+          <w:rFonts w:cs="Arial"/>
+        </w:rPr>
+        <w:instrText>ADDIN CSL_CITATION { "citationItems" : [ { "id" : "ITEM-1", "itemData" : { "ISBN" : "9781467344166", "author" : [ { "dropping-particle" : "", "family" : "Akhmetov", "given" : "Berik", "non-dropping-particle" : "", "parse-names" : false, "suffix" : "" }, { "dropping-particle" : "", "family" : "Izbassova", "given" : "Nurgul", "non-dropping-particle" : "", "parse-names" : false, "suffix" : "" } ], "id" : "ITEM-1", "issued" : { "date-parts" : [ [ "2012" ] ] }, "page" : "229-233", "title" : "Developing and Customizing University Business Intelligence Cloud", "type" : "article-journal" }, "uris" : [ "http://www.mendeley.com/documents/?uuid=2c7ca53e-d70f-43e7-ab44-6c98193f4a74" ] } ], "mendeley" : { "formattedCitation" : "(AKHMETOV; IZBASSOVA, 2012)", "plainTextFormattedCitation" : "(AKHMETOV; IZBASSOVA, 2012)", "previouslyFormattedCitation" : "(AKHMETOV; IZBASSOVA, 2012)" }, "properties" : { "noteIndex" : 0 }, "schema" : "https://github.com/citation-style-language/schema/raw/master/csl-citation.json" }</w:instrText>
+      </w:r>
+      <w:r>
+        <w:rPr>
+          <w:rFonts w:cs="Arial"/>
+        </w:rPr>
+        <w:fldChar w:fldCharType="separate"/>
+      </w:r>
+      <w:r>
+        <w:rPr>
+          <w:rFonts w:cs="Arial"/>
+          <w:noProof/>
+        </w:rPr>
+        <w:t>(AKHMETOV; IZBASSOVA, 2012)</w:t>
+      </w:r>
+      <w:r>
+        <w:rPr>
+          <w:rFonts w:cs="Arial"/>
+        </w:rPr>
+        <w:fldChar w:fldCharType="end"/>
+      </w:r>
+      <w:r>
+        <w:rPr>
+          <w:rFonts w:cs="Arial"/>
+        </w:rPr>
+        <w:t xml:space="preserve">, os autores propõem para universidades de ensino superior, uma estrutura de </w:t>
+      </w:r>
+      <w:r>
+        <w:rPr>
+          <w:rFonts w:cs="Arial"/>
+          <w:i/>
+        </w:rPr>
+        <w:t>Business Intelligence</w:t>
+      </w:r>
+      <w:r>
+        <w:rPr>
+          <w:rFonts w:cs="Arial"/>
+        </w:rPr>
+        <w:t xml:space="preserve"> (BI) hospedada em nuvem, ou seja, os sistemas ficam instalados em centrais de dados remotas (</w:t>
+      </w:r>
+      <w:r>
+        <w:rPr>
+          <w:rFonts w:cs="Arial"/>
+          <w:i/>
+        </w:rPr>
+        <w:t>Data Centers</w:t>
+      </w:r>
+      <w:r>
+        <w:rPr>
+          <w:rFonts w:cs="Arial"/>
+        </w:rPr>
+        <w:t xml:space="preserve">) que são especializadas em armazenar, dar segurança e disponibilizar dados através da </w:t>
+      </w:r>
+      <w:r>
+        <w:rPr>
+          <w:rFonts w:cs="Arial"/>
+          <w:i/>
+        </w:rPr>
+        <w:t>internet</w:t>
+      </w:r>
+      <w:r>
+        <w:rPr>
+          <w:rFonts w:cs="Arial"/>
+        </w:rPr>
+        <w:t xml:space="preserve">. Esse modelo proposto auxilia as instituições na entrega de dados que servem de suporte na tomada de decisões. </w:t>
+      </w:r>
+    </w:p>
+    <w:p>
+      <w:pPr>
+        <w:pStyle w:val="Palavras-chave"/>
+        <w:spacing w:after="0" w:line="360" w:lineRule="auto"/>
+        <w:ind w:firstLine="708"/>
+        <w:jc w:val="both"/>
+        <w:rPr>
+          <w:rFonts w:cs="Arial"/>
+        </w:rPr>
+      </w:pPr>
+      <w:r>
+        <w:rPr>
+          <w:rFonts w:cs="Arial"/>
+        </w:rPr>
+        <w:t xml:space="preserve">Por ser um modelo em nuvem, os custos de investimento em </w:t>
+      </w:r>
+      <w:r>
+        <w:rPr>
+          <w:rFonts w:cs="Arial"/>
+        </w:rPr>
+        <w:t xml:space="preserve">infraestrutura de </w:t>
+      </w:r>
+      <w:r>
+        <w:rPr>
+          <w:rFonts w:cs="Arial"/>
+        </w:rPr>
+        <w:t xml:space="preserve">computadores servidores são reduzidos, sendo que os setores de implementação, </w:t>
+      </w:r>
+      <w:r>
+        <w:rPr>
+          <w:rFonts w:cs="Arial"/>
+        </w:rPr>
+        <w:lastRenderedPageBreak/>
+        <w:t>implantação e suporte técnico aos sistemas podem receber um maior investimento sem aumentar o custo total final do projeto.</w:t>
       </w:r>
     </w:p>
     <w:p>
@@ -6578,9 +6527,491 @@
     </w:p>
     <w:p>
       <w:pPr>
+        <w:pStyle w:val="Palavras-chave"/>
+        <w:spacing w:after="0" w:line="360" w:lineRule="auto"/>
+        <w:ind w:firstLine="708"/>
+        <w:jc w:val="both"/>
+        <w:rPr>
+          <w:rFonts w:cs="Arial"/>
+        </w:rPr>
+      </w:pPr>
+      <w:r>
+        <w:rPr>
+          <w:rFonts w:cs="Arial"/>
+        </w:rPr>
+        <w:t xml:space="preserve">Em </w:t>
+      </w:r>
+      <w:r>
+        <w:rPr>
+          <w:rFonts w:cs="Arial"/>
+        </w:rPr>
+        <w:fldChar w:fldCharType="begin" w:fldLock="1"/>
+      </w:r>
+      <w:r>
+        <w:rPr>
+          <w:rFonts w:cs="Arial"/>
+        </w:rPr>
+        <w:instrText>ADDIN CSL_CITATION { "citationItems" : [ { "id" : "ITEM-1", "itemData" : { "author" : [ { "dropping-particle" : "", "family" : "Piedade", "given" : "Maria Beatriz", "non-dropping-particle" : "", "parse-names" : false, "suffix" : "" }, { "dropping-particle" : "", "family" : "Santos", "given" : "Maribel Yasmina", "non-dropping-particle" : "", "parse-names" : false, "suffix" : "" } ], "id" : "ITEM-1", "issued" : { "date-parts" : [ [ "2007" ] ] }, "title" : "Adop\u00e7\u00e3o do conceito e da pr\u00e1tica de SRM ( Student Relationship Management ) nas institui\u00e7\u00f5es de ensino superior Resumo", "type" : "article-journal" }, "uris" : [ "http://www.mendeley.com/documents/?uuid=fa92f5be-0c10-49eb-86fe-aae73b348bfb" ] } ], "mendeley" : { "formattedCitation" : "(PIEDADE; SANTOS, 2007)", "plainTextFormattedCitation" : "(PIEDADE; SANTOS, 2007)", "previouslyFormattedCitation" : "(PIEDADE; SANTOS, 2007)" }, "properties" : { "noteIndex" : 0 }, "schema" : "https://github.com/citation-style-language/schema/raw/master/csl-citation.json" }</w:instrText>
+      </w:r>
+      <w:r>
+        <w:rPr>
+          <w:rFonts w:cs="Arial"/>
+        </w:rPr>
+        <w:fldChar w:fldCharType="separate"/>
+      </w:r>
+      <w:r>
+        <w:rPr>
+          <w:rFonts w:cs="Arial"/>
+          <w:noProof/>
+        </w:rPr>
+        <w:t>(PIEDADE; SANTOS, 2007)</w:t>
+      </w:r>
+      <w:r>
+        <w:rPr>
+          <w:rFonts w:cs="Arial"/>
+        </w:rPr>
+        <w:fldChar w:fldCharType="end"/>
+      </w:r>
+      <w:r>
+        <w:rPr>
+          <w:rFonts w:cs="Arial"/>
+        </w:rPr>
+        <w:t xml:space="preserve">, as autoras realizaram um estudo que propõe a criação de processos que auxiliem no acompanhamento acadêmico e contato individual personalizado do aluno em uma universidade de ensino superior, para isso, elas identificam as atividades e validam o conceito e a prática do </w:t>
+      </w:r>
+      <w:r>
+        <w:rPr>
+          <w:rFonts w:cs="Arial"/>
+          <w:i/>
+        </w:rPr>
+        <w:t>Student</w:t>
+      </w:r>
+      <w:r>
+        <w:rPr>
+          <w:rFonts w:cs="Arial"/>
+        </w:rPr>
+        <w:t xml:space="preserve"> </w:t>
+      </w:r>
+      <w:r>
+        <w:rPr>
+          <w:rFonts w:cs="Arial"/>
+          <w:i/>
+        </w:rPr>
+        <w:t xml:space="preserve">Relationship Management </w:t>
+      </w:r>
+      <w:r>
+        <w:rPr>
+          <w:rFonts w:cs="Arial"/>
+        </w:rPr>
+        <w:t>(SRM) através de entrevistas realizadas com docentes envolvidos diretamente no sucesso escolar dos estudantes.</w:t>
+      </w:r>
+    </w:p>
+    <w:p>
+      <w:pPr>
+        <w:pStyle w:val="Palavras-chave"/>
+        <w:spacing w:after="0" w:line="360" w:lineRule="auto"/>
+        <w:jc w:val="both"/>
+        <w:rPr>
+          <w:rFonts w:cs="Arial"/>
+        </w:rPr>
+      </w:pPr>
+    </w:p>
+    <w:p>
+      <w:pPr>
+        <w:pStyle w:val="Palavras-chave"/>
+        <w:spacing w:after="0" w:line="360" w:lineRule="auto"/>
+        <w:ind w:firstLine="708"/>
+        <w:jc w:val="both"/>
+        <w:rPr>
+          <w:rFonts w:cs="Arial"/>
+        </w:rPr>
+      </w:pPr>
+      <w:r>
+        <w:rPr>
+          <w:rFonts w:cs="Arial"/>
+        </w:rPr>
+        <w:t xml:space="preserve">Em </w:t>
+      </w:r>
+      <w:r>
+        <w:rPr>
+          <w:rFonts w:cs="Arial"/>
+        </w:rPr>
+        <w:fldChar w:fldCharType="begin" w:fldLock="1"/>
+      </w:r>
+      <w:r>
+        <w:rPr>
+          <w:rFonts w:cs="Arial"/>
+        </w:rPr>
+        <w:instrText>ADDIN CSL_CITATION { "citationItems" : [ { "id" : "ITEM-1", "itemData" : { "abstract" : "Promoting students success requires the implementation of processes and mechanisms that allows the closely monitoring of the students academic activities. Although essential, the activities involved in this complex process do not take place in many higher education institutions due to the lack of appropriate practices and an adequate technological support that sustain these practices. To overcome this complex problem, a conceptual and a technological infrastructure was proposed and integrated into a Student Relationship Management (SRM) system. The SRM system is associated with Business Intelligence concepts and technologies used to obtain knowledge about the students and to support the decision making process. To validate the SRM system relevance, a set of applications cases were carried out in real contexts and supported by the implemented prototype. This paper presents some of the results obtained through the prototype implementation and on the analysis of the several actions that were carried out under the principles of the SRM practice.", "author" : [ { "dropping-particle" : "", "family" : "Piedade", "given" : "M.B.", "non-dropping-particle" : "", "parse-names" : false, "suffix" : "" }, { "dropping-particle" : "", "family" : "Santos", "given" : "M.Y.", "non-dropping-particle" : "", "parse-names" : false, "suffix" : "" } ], "container-title" : "Information Systems and Technologies (CISTI), 2010 5th Iberian Conference on", "id" : "ITEM-1", "issued" : { "date-parts" : [ [ "2010" ] ] }, "title" : "Business intelligence in higher education: Enhancing the teaching-learning process with a SRM system", "type" : "article-journal" }, "uris" : [ "http://www.mendeley.com/documents/?uuid=a3c07f58-7204-47c1-89e0-ebce4156ad28" ] } ], "mendeley" : { "formattedCitation" : "(PIEDADE; SANTOS, 2010)", "plainTextFormattedCitation" : "(PIEDADE; SANTOS, 2010)", "previouslyFormattedCitation" : "(PIEDADE; SANTOS, 2010)" }, "properties" : { "noteIndex" : 0 }, "schema" : "https://github.com/citation-style-language/schema/raw/master/csl-citation.json" }</w:instrText>
+      </w:r>
+      <w:r>
+        <w:rPr>
+          <w:rFonts w:cs="Arial"/>
+        </w:rPr>
+        <w:fldChar w:fldCharType="separate"/>
+      </w:r>
+      <w:r>
+        <w:rPr>
+          <w:rFonts w:cs="Arial"/>
+          <w:noProof/>
+        </w:rPr>
+        <w:t>(PIEDADE; SANTOS, 2010)</w:t>
+      </w:r>
+      <w:r>
+        <w:rPr>
+          <w:rFonts w:cs="Arial"/>
+        </w:rPr>
+        <w:fldChar w:fldCharType="end"/>
+      </w:r>
+      <w:r>
+        <w:rPr>
+          <w:rFonts w:cs="Arial"/>
+        </w:rPr>
+        <w:t xml:space="preserve">, as autoras </w:t>
+      </w:r>
+      <w:r>
+        <w:rPr>
+          <w:rFonts w:cs="Arial"/>
+        </w:rPr>
+        <w:t>propõe</w:t>
+      </w:r>
+      <w:r>
+        <w:rPr>
+          <w:rFonts w:cs="Arial"/>
+        </w:rPr>
+        <w:t xml:space="preserve"> </w:t>
+      </w:r>
+      <w:r>
+        <w:rPr>
+          <w:rFonts w:cs="Arial"/>
+        </w:rPr>
+        <w:t>a</w:t>
+      </w:r>
+      <w:r>
+        <w:rPr>
+          <w:rFonts w:cs="Arial"/>
+        </w:rPr>
+        <w:t xml:space="preserve"> uma universidade de ensino superior portuguesa a implantação de </w:t>
+      </w:r>
+      <w:r>
+        <w:rPr>
+          <w:rFonts w:cs="Arial"/>
+        </w:rPr>
+        <w:t xml:space="preserve">uma infraestrutura tecnológica integrada em uma solução de </w:t>
+      </w:r>
+      <w:r>
+        <w:rPr>
+          <w:rFonts w:cs="Arial"/>
+          <w:i/>
+        </w:rPr>
+        <w:t xml:space="preserve">Student Relationship Management </w:t>
+      </w:r>
+      <w:r>
+        <w:rPr>
+          <w:rFonts w:cs="Arial"/>
+        </w:rPr>
+        <w:t xml:space="preserve">(SRM), para auxiliar na diminuição de uma das causas do insucesso escolar, pois elas afirmam que o sucesso escolar pode ser promovido com </w:t>
+      </w:r>
+      <w:r>
+        <w:rPr>
+          <w:rFonts w:cs="Arial"/>
+        </w:rPr>
+        <w:t>um melhor planejamento estratégico do percurso acadêmico.</w:t>
+      </w:r>
+    </w:p>
+    <w:p>
+      <w:pPr>
+        <w:pStyle w:val="Palavras-chave"/>
+        <w:spacing w:after="0" w:line="360" w:lineRule="auto"/>
+        <w:ind w:firstLine="708"/>
+        <w:jc w:val="both"/>
+        <w:rPr>
+          <w:rFonts w:cs="Arial"/>
+        </w:rPr>
+      </w:pPr>
+    </w:p>
+    <w:p>
+      <w:pPr>
+        <w:pStyle w:val="Palavras-chave"/>
+        <w:spacing w:after="0" w:line="360" w:lineRule="auto"/>
+        <w:ind w:firstLine="708"/>
+        <w:jc w:val="both"/>
+        <w:rPr>
+          <w:rFonts w:cs="Arial"/>
+        </w:rPr>
+      </w:pPr>
+      <w:r>
+        <w:rPr>
+          <w:rFonts w:cs="Arial"/>
+        </w:rPr>
+        <w:t>Em</w:t>
+      </w:r>
+      <w:r>
+        <w:rPr>
+          <w:rFonts w:cs="Arial"/>
+        </w:rPr>
+        <w:t xml:space="preserve"> </w:t>
+      </w:r>
+      <w:r>
+        <w:rPr>
+          <w:rFonts w:cs="Arial"/>
+        </w:rPr>
+        <w:fldChar w:fldCharType="begin" w:fldLock="1"/>
+      </w:r>
+      <w:r>
+        <w:rPr>
+          <w:rFonts w:cs="Arial"/>
+        </w:rPr>
+        <w:instrText>ADDIN CSL_CITATION { "citationItems" : [ { "id" : "ITEM-1", "itemData" : { "author" : [ { "dropping-particle" : "", "family" : "Pereira", "given" : "Rui Humberto", "non-dropping-particle" : "", "parse-names" : false, "suffix" : "" }, { "dropping-particle" : "", "family" : "Castro", "given" : "Maria Jo\u00e3o", "non-dropping-particle" : "", "parse-names" : false, "suffix" : "" } ], "container-title" : "Information Systems and Technologies (CISTI), 2012 7th Iberian Conference on", "id" : "ITEM-1", "issued" : { "date-parts" : [ [ "2012" ] ] }, "title" : "Technology strategies in the Process of Student Retention and Efficiency of Academic Management", "type" : "article-journal" }, "uris" : [ "http://www.mendeley.com/documents/?uuid=4298e441-43de-4bff-a27d-514d42786ab0" ] } ], "mendeley" : { "formattedCitation" : "(PEREIRA; CASTRO, 2012)", "plainTextFormattedCitation" : "(PEREIRA; CASTRO, 2012)", "previouslyFormattedCitation" : "(PEREIRA; CASTRO, 2012)" }, "properties" : { "noteIndex" : 0 }, "schema" : "https://github.com/citation-style-language/schema/raw/master/csl-citation.json" }</w:instrText>
+      </w:r>
+      <w:r>
+        <w:rPr>
+          <w:rFonts w:cs="Arial"/>
+        </w:rPr>
+        <w:fldChar w:fldCharType="separate"/>
+      </w:r>
+      <w:r>
+        <w:rPr>
+          <w:rFonts w:cs="Arial"/>
+          <w:noProof/>
+        </w:rPr>
+        <w:t>(PEREIRA; CASTRO, 2012)</w:t>
+      </w:r>
+      <w:r>
+        <w:rPr>
+          <w:rFonts w:cs="Arial"/>
+        </w:rPr>
+        <w:fldChar w:fldCharType="end"/>
+      </w:r>
+      <w:r>
+        <w:rPr>
+          <w:rFonts w:cs="Arial"/>
+        </w:rPr>
+        <w:t xml:space="preserve">, </w:t>
+      </w:r>
+      <w:r>
+        <w:rPr>
+          <w:rFonts w:cs="Arial"/>
+        </w:rPr>
+        <w:t>os autores apresentam uma solução</w:t>
+      </w:r>
+      <w:r>
+        <w:rPr>
+          <w:rFonts w:cs="Arial"/>
+        </w:rPr>
+        <w:t xml:space="preserve"> </w:t>
+      </w:r>
+      <w:r>
+        <w:rPr>
+          <w:rFonts w:cs="Arial"/>
+        </w:rPr>
+        <w:t xml:space="preserve">de tecnologia da informação e comunicação </w:t>
+      </w:r>
+      <w:r>
+        <w:rPr>
+          <w:rFonts w:cs="Arial"/>
+        </w:rPr>
+        <w:t>para o Instituo Superior de Contabilidade e Administração de Porto Matosinhos, Portugal</w:t>
+      </w:r>
+      <w:r>
+        <w:rPr>
+          <w:rFonts w:cs="Arial"/>
+        </w:rPr>
+        <w:t xml:space="preserve"> </w:t>
+      </w:r>
+      <w:r>
+        <w:rPr>
+          <w:rFonts w:cs="Arial"/>
+        </w:rPr>
+        <w:t>(</w:t>
+      </w:r>
+      <w:r>
+        <w:rPr>
+          <w:rFonts w:cs="Arial"/>
+        </w:rPr>
+        <w:t>ISCAP</w:t>
+      </w:r>
+      <w:r>
+        <w:rPr>
+          <w:rFonts w:cs="Arial"/>
+        </w:rPr>
+        <w:t>)</w:t>
+      </w:r>
+      <w:r>
+        <w:rPr>
+          <w:rFonts w:cs="Arial"/>
+        </w:rPr>
+        <w:t>, que é comp</w:t>
+      </w:r>
+      <w:r>
+        <w:rPr>
+          <w:rFonts w:cs="Arial"/>
+        </w:rPr>
+        <w:t xml:space="preserve">osta </w:t>
+      </w:r>
+      <w:r>
+        <w:rPr>
+          <w:rFonts w:cs="Arial"/>
+        </w:rPr>
+        <w:t>pela integração de</w:t>
+      </w:r>
+      <w:r>
+        <w:rPr>
+          <w:rFonts w:cs="Arial"/>
+        </w:rPr>
+        <w:t xml:space="preserve"> </w:t>
+      </w:r>
+      <w:r>
+        <w:rPr>
+          <w:rFonts w:cs="Arial"/>
+        </w:rPr>
+        <w:t>sistemas de Gest</w:t>
+      </w:r>
+      <w:r>
+        <w:rPr>
+          <w:rFonts w:cs="Arial"/>
+        </w:rPr>
+        <w:t>ão de Relacionamento com o E</w:t>
+      </w:r>
+      <w:r>
+        <w:rPr>
+          <w:rFonts w:cs="Arial"/>
+        </w:rPr>
+        <w:t xml:space="preserve">studante (SRM), </w:t>
+      </w:r>
+      <w:r>
+        <w:rPr>
+          <w:rFonts w:cs="Arial"/>
+        </w:rPr>
+        <w:t>Sistema Integrado de Gestão Empresarial (</w:t>
+      </w:r>
+      <w:r>
+        <w:rPr>
+          <w:rFonts w:cs="Arial"/>
+        </w:rPr>
+        <w:t>ERP</w:t>
+      </w:r>
+      <w:r>
+        <w:rPr>
+          <w:rFonts w:cs="Arial"/>
+        </w:rPr>
+        <w:t>)</w:t>
+      </w:r>
+      <w:r>
+        <w:rPr>
+          <w:rFonts w:cs="Arial"/>
+        </w:rPr>
+        <w:t>, sistemas de ensino a distância (</w:t>
+      </w:r>
+      <w:r>
+        <w:rPr>
+          <w:rFonts w:cs="Arial"/>
+          <w:i/>
+        </w:rPr>
+        <w:t>e-</w:t>
+      </w:r>
+      <w:proofErr w:type="spellStart"/>
+      <w:r>
+        <w:rPr>
+          <w:rFonts w:cs="Arial"/>
+          <w:i/>
+        </w:rPr>
+        <w:t>learning</w:t>
+      </w:r>
+      <w:proofErr w:type="spellEnd"/>
+      <w:r>
+        <w:rPr>
+          <w:rFonts w:cs="Arial"/>
+        </w:rPr>
+        <w:t>) e de Inteligência de Negócios (BI).</w:t>
+      </w:r>
+      <w:r>
+        <w:rPr>
+          <w:rFonts w:cs="Arial"/>
+        </w:rPr>
+        <w:t xml:space="preserve"> Formando uma estrutura de informações na qual pode-se obter dados quantitativos de forma simples e funcional para gestores e outros indivíduos que têm responsabilidades sobre tomada de decis</w:t>
+      </w:r>
+      <w:r>
+        <w:rPr>
+          <w:rFonts w:cs="Arial"/>
+        </w:rPr>
+        <w:t>ões, assim como, aproximar e aprimorar o relacionamento professor/aluno, auxiliando na otimização do processo de ensino/aprendizado e na satisfação dos alunos refletindo diretamente na diminuição de evasões.</w:t>
+      </w:r>
+    </w:p>
+    <w:p>
+      <w:pPr>
+        <w:pStyle w:val="Palavras-chave"/>
+        <w:spacing w:after="0" w:line="360" w:lineRule="auto"/>
+        <w:jc w:val="both"/>
+        <w:rPr>
+          <w:rFonts w:cs="Arial"/>
+        </w:rPr>
+      </w:pPr>
+    </w:p>
+    <w:p>
+      <w:pPr>
+        <w:rPr>
+          <w:rFonts w:cs="Arial"/>
+        </w:rPr>
+      </w:pPr>
+    </w:p>
+    <w:p>
+      <w:pPr>
+        <w:pStyle w:val="Palavras-chave"/>
+        <w:spacing w:after="0" w:line="360" w:lineRule="auto"/>
+        <w:jc w:val="both"/>
+        <w:rPr>
+          <w:rFonts w:cs="Arial"/>
+        </w:rPr>
+      </w:pPr>
+      <w:r>
+        <w:rPr>
+          <w:rFonts w:cs="Arial"/>
+        </w:rPr>
+        <w:t>3 PROCEDIMENTOS METODOLÓGICOS</w:t>
+      </w:r>
+    </w:p>
+    <w:p>
+      <w:pPr>
+        <w:pStyle w:val="Palavras-chave"/>
+        <w:spacing w:after="0" w:line="360" w:lineRule="auto"/>
+        <w:jc w:val="both"/>
+        <w:rPr>
+          <w:rFonts w:cs="Arial"/>
+        </w:rPr>
+      </w:pPr>
+    </w:p>
+    <w:p>
+      <w:pPr>
+        <w:pStyle w:val="Palavras-chave"/>
+        <w:spacing w:after="0" w:line="360" w:lineRule="auto"/>
+        <w:jc w:val="both"/>
+        <w:rPr>
+          <w:rFonts w:cs="Arial"/>
+        </w:rPr>
+      </w:pPr>
+      <w:r>
+        <w:rPr>
+          <w:rFonts w:cs="Arial"/>
+        </w:rPr>
+        <w:t>3.1 FERRAMENTAS</w:t>
+      </w:r>
+    </w:p>
+    <w:p>
+      <w:pPr>
+        <w:pStyle w:val="Palavras-chave"/>
+        <w:spacing w:after="0" w:line="360" w:lineRule="auto"/>
+        <w:jc w:val="both"/>
+        <w:rPr>
+          <w:rFonts w:cs="Arial"/>
+        </w:rPr>
+      </w:pPr>
+    </w:p>
+    <w:p>
+      <w:pPr>
         <w:pStyle w:val="TextodoTrabalho"/>
       </w:pPr>
       <w:r>
+        <w:lastRenderedPageBreak/>
         <w:t>Será implement</w:t>
       </w:r>
       <w:r>
@@ -6611,23 +7042,35 @@
         <w:t>Intelligence</w:t>
       </w:r>
       <w:r>
-        <w:t xml:space="preserve"> Pentaho, na versão </w:t>
-      </w:r>
+        <w:t xml:space="preserve"> </w:t>
+      </w:r>
+      <w:proofErr w:type="spellStart"/>
+      <w:r>
+        <w:t>Pentaho</w:t>
+      </w:r>
+      <w:proofErr w:type="spellEnd"/>
+      <w:r>
+        <w:t xml:space="preserve">, na versão </w:t>
+      </w:r>
+      <w:proofErr w:type="spellStart"/>
       <w:r>
         <w:rPr>
           <w:i/>
         </w:rPr>
         <w:t>Comunity</w:t>
       </w:r>
+      <w:proofErr w:type="spellEnd"/>
       <w:r>
         <w:t xml:space="preserve"> </w:t>
       </w:r>
+      <w:proofErr w:type="spellStart"/>
       <w:r>
         <w:rPr>
           <w:i/>
         </w:rPr>
         <w:t>Edition</w:t>
       </w:r>
+      <w:proofErr w:type="spellEnd"/>
       <w:r>
         <w:t xml:space="preserve"> (CE) 5.2.0 que está sob a licença </w:t>
       </w:r>
@@ -6635,8 +7078,16 @@
         <w:rPr>
           <w:i/>
         </w:rPr>
-        <w:t>open source</w:t>
-      </w:r>
+        <w:t xml:space="preserve">open </w:t>
+      </w:r>
+      <w:proofErr w:type="spellStart"/>
+      <w:r>
+        <w:rPr>
+          <w:i/>
+        </w:rPr>
+        <w:t>source</w:t>
+      </w:r>
+      <w:proofErr w:type="spellEnd"/>
       <w:r>
         <w:t xml:space="preserve"> (PPL).</w:t>
       </w:r>
@@ -6731,7 +7182,6 @@
           <w:sz w:val="24"/>
           <w:szCs w:val="24"/>
         </w:rPr>
-        <w:lastRenderedPageBreak/>
         <w:t>Criar</w:t>
       </w:r>
       <w:r>
@@ -6795,6 +7245,7 @@
         </w:rPr>
         <w:t xml:space="preserve"> </w:t>
       </w:r>
+      <w:proofErr w:type="spellStart"/>
       <w:r>
         <w:rPr>
           <w:rFonts w:ascii="Arial" w:eastAsia="Times New Roman" w:hAnsi="Arial" w:cs="Arial"/>
@@ -6805,6 +7256,7 @@
         </w:rPr>
         <w:t>Warehouse</w:t>
       </w:r>
+      <w:proofErr w:type="spellEnd"/>
       <w:r>
         <w:rPr>
           <w:rStyle w:val="Refdenotaderodap"/>
@@ -6813,7 +7265,7 @@
           <w:sz w:val="24"/>
           <w:szCs w:val="24"/>
         </w:rPr>
-        <w:footnoteReference w:id="3"/>
+        <w:footnoteReference w:id="2"/>
       </w:r>
     </w:p>
     <w:p>
@@ -6863,6 +7315,7 @@
         </w:rPr>
         <w:t>Desenvolver painéis indicadores de dados (</w:t>
       </w:r>
+      <w:proofErr w:type="spellStart"/>
       <w:r>
         <w:rPr>
           <w:rFonts w:ascii="Arial" w:eastAsia="Times New Roman" w:hAnsi="Arial" w:cs="Arial"/>
@@ -6873,6 +7326,7 @@
         </w:rPr>
         <w:t>dashboards</w:t>
       </w:r>
+      <w:proofErr w:type="spellEnd"/>
       <w:r>
         <w:rPr>
           <w:rFonts w:ascii="Arial" w:eastAsia="Times New Roman" w:hAnsi="Arial" w:cs="Arial"/>
@@ -6966,7 +7420,7 @@
     <w:p>
       <w:pPr>
         <w:pStyle w:val="NormalWeb"/>
-        <w:divId w:val="657078844"/>
+        <w:divId w:val="783040382"/>
         <w:rPr>
           <w:rFonts w:ascii="Arial" w:hAnsi="Arial" w:cs="Arial"/>
           <w:noProof/>
@@ -7004,7 +7458,7 @@
     <w:p>
       <w:pPr>
         <w:pStyle w:val="NormalWeb"/>
-        <w:divId w:val="657078844"/>
+        <w:divId w:val="783040382"/>
         <w:rPr>
           <w:rFonts w:ascii="Arial" w:hAnsi="Arial" w:cs="Arial"/>
           <w:noProof/>
@@ -7030,7 +7484,7 @@
     <w:p>
       <w:pPr>
         <w:pStyle w:val="NormalWeb"/>
-        <w:divId w:val="657078844"/>
+        <w:divId w:val="783040382"/>
         <w:rPr>
           <w:rFonts w:ascii="Arial" w:hAnsi="Arial" w:cs="Arial"/>
           <w:noProof/>
@@ -7063,7 +7517,7 @@
     <w:p>
       <w:pPr>
         <w:pStyle w:val="NormalWeb"/>
-        <w:divId w:val="657078844"/>
+        <w:divId w:val="783040382"/>
         <w:rPr>
           <w:rFonts w:ascii="Arial" w:hAnsi="Arial" w:cs="Arial"/>
           <w:noProof/>
@@ -7074,7 +7528,7 @@
           <w:rFonts w:ascii="Arial" w:hAnsi="Arial" w:cs="Arial"/>
           <w:noProof/>
         </w:rPr>
-        <w:t xml:space="preserve">NANDIMATH, J. et al. Big data analysis using Apache Hadoop. </w:t>
+        <w:t xml:space="preserve">JAMES MANYIKA, MICHAEL CHUI, BRAD BROWN, JACQUES BUGHIN, RICHARD DOBBS, CHARLES ROXBURGH, A. H. B. Big data: The next frontier for innovation, competition, and productivity. </w:t>
       </w:r>
       <w:r>
         <w:rPr>
@@ -7083,20 +7537,20 @@
           <w:bCs/>
           <w:noProof/>
         </w:rPr>
-        <w:t>2013 IEEE 14th International Conference on Information Reuse &amp; Integration (IRI)</w:t>
+        <w:t>McKinsey Global Institute</w:t>
       </w:r>
       <w:r>
         <w:rPr>
           <w:rFonts w:ascii="Arial" w:hAnsi="Arial" w:cs="Arial"/>
           <w:noProof/>
         </w:rPr>
-        <w:t xml:space="preserve">, p. 700–703, 2013. </w:t>
+        <w:t xml:space="preserve">, n. June, p. 156, 2011. </w:t>
       </w:r>
     </w:p>
     <w:p>
       <w:pPr>
         <w:pStyle w:val="NormalWeb"/>
-        <w:divId w:val="657078844"/>
+        <w:divId w:val="783040382"/>
         <w:rPr>
           <w:rFonts w:ascii="Arial" w:hAnsi="Arial" w:cs="Arial"/>
           <w:noProof/>
@@ -7107,7 +7561,7 @@
           <w:rFonts w:ascii="Arial" w:hAnsi="Arial" w:cs="Arial"/>
           <w:noProof/>
         </w:rPr>
-        <w:t xml:space="preserve">PEREIRA, R. H.; CASTRO, M. J. Technology strategies in the Process of Student Retention and Efficiency of Academic Management. </w:t>
+        <w:t xml:space="preserve">NANDIMATH, J. et al. Big data analysis using Apache Hadoop. </w:t>
       </w:r>
       <w:r>
         <w:rPr>
@@ -7116,20 +7570,20 @@
           <w:bCs/>
           <w:noProof/>
         </w:rPr>
-        <w:t>Information Systems and Technologies (CISTI), 2012 7th Iberian Conference on</w:t>
+        <w:t>2013 IEEE 14th International Conference on Information Reuse &amp; Integration (IRI)</w:t>
       </w:r>
       <w:r>
         <w:rPr>
           <w:rFonts w:ascii="Arial" w:hAnsi="Arial" w:cs="Arial"/>
           <w:noProof/>
         </w:rPr>
-        <w:t xml:space="preserve">, 2012. </w:t>
+        <w:t xml:space="preserve">, p. 700–703, 2013. </w:t>
       </w:r>
     </w:p>
     <w:p>
       <w:pPr>
         <w:pStyle w:val="NormalWeb"/>
-        <w:divId w:val="657078844"/>
+        <w:divId w:val="783040382"/>
         <w:rPr>
           <w:rFonts w:ascii="Arial" w:hAnsi="Arial" w:cs="Arial"/>
           <w:noProof/>
@@ -7140,24 +7594,8 @@
           <w:rFonts w:ascii="Arial" w:hAnsi="Arial" w:cs="Arial"/>
           <w:noProof/>
         </w:rPr>
-        <w:t xml:space="preserve">PIEDADE, M. B.; SANTOS, M. Y. Adopção do conceito e da prática de SRM ( Student Relationship Management ) nas instituições de ensino superior Resumo. 2007. </w:t>
-      </w:r>
-    </w:p>
-    <w:p>
-      <w:pPr>
-        <w:pStyle w:val="NormalWeb"/>
-        <w:divId w:val="657078844"/>
-        <w:rPr>
-          <w:rFonts w:ascii="Arial" w:hAnsi="Arial" w:cs="Arial"/>
-          <w:noProof/>
-        </w:rPr>
-      </w:pPr>
-      <w:r>
-        <w:rPr>
-          <w:rFonts w:ascii="Arial" w:hAnsi="Arial" w:cs="Arial"/>
-          <w:noProof/>
-        </w:rPr>
-        <w:t xml:space="preserve">PIEDADE, M. B.; SANTOS, M. Y. Business intelligence in higher education: Enhancing the teaching-learning process with a SRM system. </w:t>
+        <w:lastRenderedPageBreak/>
+        <w:t xml:space="preserve">PEREIRA, R. H.; CASTRO, M. J. Technology strategies in the Process of Student Retention and Efficiency of Academic Management. </w:t>
       </w:r>
       <w:r>
         <w:rPr>
@@ -7166,6 +7604,56 @@
           <w:bCs/>
           <w:noProof/>
         </w:rPr>
+        <w:t>Information Systems and Technologies (CISTI), 2012 7th Iberian Conference on</w:t>
+      </w:r>
+      <w:r>
+        <w:rPr>
+          <w:rFonts w:ascii="Arial" w:hAnsi="Arial" w:cs="Arial"/>
+          <w:noProof/>
+        </w:rPr>
+        <w:t xml:space="preserve">, 2012. </w:t>
+      </w:r>
+    </w:p>
+    <w:p>
+      <w:pPr>
+        <w:pStyle w:val="NormalWeb"/>
+        <w:divId w:val="783040382"/>
+        <w:rPr>
+          <w:rFonts w:ascii="Arial" w:hAnsi="Arial" w:cs="Arial"/>
+          <w:noProof/>
+        </w:rPr>
+      </w:pPr>
+      <w:r>
+        <w:rPr>
+          <w:rFonts w:ascii="Arial" w:hAnsi="Arial" w:cs="Arial"/>
+          <w:noProof/>
+        </w:rPr>
+        <w:t xml:space="preserve">PIEDADE, M. B.; SANTOS, M. Y. Adopção do conceito e da prática de SRM ( Student Relationship Management ) nas instituições de ensino superior Resumo. 2007. </w:t>
+      </w:r>
+    </w:p>
+    <w:p>
+      <w:pPr>
+        <w:pStyle w:val="NormalWeb"/>
+        <w:divId w:val="783040382"/>
+        <w:rPr>
+          <w:rFonts w:ascii="Arial" w:hAnsi="Arial" w:cs="Arial"/>
+          <w:noProof/>
+        </w:rPr>
+      </w:pPr>
+      <w:r>
+        <w:rPr>
+          <w:rFonts w:ascii="Arial" w:hAnsi="Arial" w:cs="Arial"/>
+          <w:noProof/>
+        </w:rPr>
+        <w:t xml:space="preserve">PIEDADE, M. B.; SANTOS, M. Y. Business intelligence in higher education: Enhancing the teaching-learning process with a SRM system. </w:t>
+      </w:r>
+      <w:r>
+        <w:rPr>
+          <w:rFonts w:ascii="Arial" w:hAnsi="Arial" w:cs="Arial"/>
+          <w:b/>
+          <w:bCs/>
+          <w:noProof/>
+        </w:rPr>
         <w:t>Information Systems and Technologies (CISTI), 2010 5th Iberian Conference on</w:t>
       </w:r>
       <w:r>
@@ -7179,7 +7667,7 @@
     <w:p>
       <w:pPr>
         <w:pStyle w:val="NormalWeb"/>
-        <w:divId w:val="657078844"/>
+        <w:divId w:val="783040382"/>
         <w:rPr>
           <w:rFonts w:ascii="Arial" w:hAnsi="Arial" w:cs="Arial"/>
           <w:noProof/>
@@ -7294,36 +7782,17 @@
         <w:pStyle w:val="Textodenotaderodap"/>
       </w:pPr>
       <w:r>
-        <w:rPr>
-          <w:rStyle w:val="Refdenotaderodap"/>
-        </w:rPr>
         <w:footnoteRef/>
       </w:r>
       <w:r>
         <w:t xml:space="preserve"> </w:t>
       </w:r>
       <w:r>
-        <w:t>http://home.web.cern.ch/about/computing</w:t>
+        <w:t>Estrutura que exibe o histórico escolar do aluno com informações referentes a notas, quantidade de curso concluídos e pendentes.</w:t>
       </w:r>
     </w:p>
   </w:footnote>
   <w:footnote w:id="2">
-    <w:p>
-      <w:pPr>
-        <w:pStyle w:val="Textodenotaderodap"/>
-      </w:pPr>
-      <w:r>
-        <w:footnoteRef/>
-      </w:r>
-      <w:r>
-        <w:t xml:space="preserve"> </w:t>
-      </w:r>
-      <w:r>
-        <w:t>Estrutura que exibe o histórico escolar do aluno com informações referentes a notas, quantidade de curso concluídos e pendentes.</w:t>
-      </w:r>
-    </w:p>
-  </w:footnote>
-  <w:footnote w:id="3">
     <w:p>
       <w:pPr>
         <w:pStyle w:val="Textodenotaderodap"/>
@@ -7388,7 +7857,7 @@
           <w:rPr>
             <w:noProof/>
           </w:rPr>
-          <w:t>10</w:t>
+          <w:t>11</w:t>
         </w:r>
         <w:r>
           <w:fldChar w:fldCharType="end"/>
@@ -9010,7 +9479,7 @@
 </file>
 
 <file path=customXml/itemProps1.xml><?xml version="1.0" encoding="utf-8"?>
-<ds:datastoreItem xmlns:ds="http://schemas.openxmlformats.org/officeDocument/2006/customXml" ds:itemID="{8D9DE324-D211-4029-9AA1-6B247EA2B18D}">
+<ds:datastoreItem xmlns:ds="http://schemas.openxmlformats.org/officeDocument/2006/customXml" ds:itemID="{A03BF9CC-815C-4D08-A0D9-E6B050F779EE}">
   <ds:schemaRefs>
     <ds:schemaRef ds:uri="http://schemas.openxmlformats.org/officeDocument/2006/bibliography"/>
   </ds:schemaRefs>

</xml_diff>

<commit_message>
Finalizado fundamentação sobre Hadoop
Finalizado a fundamentação teórica onde falo sobre Big Data e sobre o
Hadoop.
</commit_message>
<xml_diff>
--- a/PreProjeto.docx
+++ b/PreProjeto.docx
@@ -5675,7 +5675,6 @@
       <w:r>
         <w:rPr>
           <w:rFonts w:cs="Arial"/>
-          <w:highlight w:val="yellow"/>
         </w:rPr>
         <w:t>do</w:t>
       </w:r>
@@ -6265,33 +6264,15 @@
     <w:p>
       <w:pPr>
         <w:pStyle w:val="SubTopico"/>
-        <w:rPr>
-          <w:lang w:val="en-US"/>
-        </w:rPr>
-      </w:pPr>
-      <w:r>
-        <w:rPr>
-          <w:lang w:val="en-US"/>
-        </w:rPr>
+      </w:pPr>
+      <w:r>
         <w:t>2.2.</w:t>
       </w:r>
       <w:r>
-        <w:rPr>
-          <w:lang w:val="en-US"/>
-        </w:rPr>
         <w:t>1</w:t>
       </w:r>
       <w:r>
-        <w:rPr>
-          <w:lang w:val="en-US"/>
-        </w:rPr>
-        <w:t xml:space="preserve"> HADOOP </w:t>
-      </w:r>
-      <w:r>
-        <w:rPr>
-          <w:lang w:val="en-US"/>
-        </w:rPr>
-        <w:t>COMMON</w:t>
+        <w:t xml:space="preserve"> HADOOP COMMON</w:t>
       </w:r>
     </w:p>
     <w:p>
@@ -6326,7 +6307,19 @@
         <w:rPr>
           <w:rFonts w:cs="Arial"/>
         </w:rPr>
-        <w:t>arcabouço Hadoop que serve como base para outros subprojetos, ele possui os utilitários necessários para eles funcionem.</w:t>
+        <w:t>arcabouço Hadoop que serve como base para outros subprojetos, ele possui os utilitários necessários para</w:t>
+      </w:r>
+      <w:r>
+        <w:rPr>
+          <w:rFonts w:cs="Arial"/>
+        </w:rPr>
+        <w:t xml:space="preserve"> que</w:t>
+      </w:r>
+      <w:r>
+        <w:rPr>
+          <w:rFonts w:cs="Arial"/>
+        </w:rPr>
+        <w:t xml:space="preserve"> eles funcionem.</w:t>
       </w:r>
     </w:p>
     <w:p>
@@ -6380,31 +6373,361 @@
         <w:jc w:val="both"/>
         <w:rPr>
           <w:rFonts w:cs="Arial"/>
-          <w:lang w:val="en-US"/>
-        </w:rPr>
-      </w:pPr>
+        </w:rPr>
+      </w:pPr>
+      <w:r>
+        <w:rPr>
+          <w:rFonts w:cs="Arial"/>
+        </w:rPr>
+        <w:t>O</w:t>
+      </w:r>
+      <w:r>
+        <w:rPr>
+          <w:rFonts w:cs="Arial"/>
+        </w:rPr>
+        <w:t xml:space="preserve"> Hadoop MapReduce</w:t>
+      </w:r>
+      <w:r>
+        <w:rPr>
+          <w:rFonts w:cs="Arial"/>
+        </w:rPr>
+        <w:t xml:space="preserve"> </w:t>
+      </w:r>
+      <w:r>
+        <w:rPr>
+          <w:rFonts w:cs="Arial"/>
+        </w:rPr>
+        <w:t xml:space="preserve">pode ser </w:t>
+      </w:r>
+      <w:r>
+        <w:rPr>
+          <w:rFonts w:cs="Arial"/>
+        </w:rPr>
+        <w:t>considera</w:t>
+      </w:r>
+      <w:r>
+        <w:rPr>
+          <w:rFonts w:cs="Arial"/>
+        </w:rPr>
+        <w:t>do</w:t>
+      </w:r>
+      <w:r>
+        <w:rPr>
+          <w:rFonts w:cs="Arial"/>
+        </w:rPr>
+        <w:t xml:space="preserve"> como o centro do </w:t>
+      </w:r>
+      <w:r>
+        <w:rPr>
+          <w:rFonts w:cs="Arial"/>
+        </w:rPr>
+        <w:t>arcabouço</w:t>
+      </w:r>
+      <w:r>
+        <w:rPr>
+          <w:rFonts w:cs="Arial"/>
+        </w:rPr>
+        <w:t>,</w:t>
+      </w:r>
+      <w:r>
+        <w:rPr>
+          <w:rFonts w:cs="Arial"/>
+        </w:rPr>
+        <w:t xml:space="preserve"> é a </w:t>
+      </w:r>
+      <w:r>
+        <w:rPr>
+          <w:rFonts w:cs="Arial"/>
+        </w:rPr>
+        <w:t xml:space="preserve">parte onde são </w:t>
+      </w:r>
+      <w:r>
+        <w:rPr>
+          <w:rFonts w:cs="Arial"/>
+        </w:rPr>
+        <w:t>processados</w:t>
+      </w:r>
+      <w:r>
+        <w:rPr>
+          <w:rFonts w:cs="Arial"/>
+        </w:rPr>
+        <w:t xml:space="preserve"> os dados</w:t>
+      </w:r>
+      <w:r>
+        <w:rPr>
+          <w:rFonts w:cs="Arial"/>
+        </w:rPr>
+        <w:t xml:space="preserve">. </w:t>
+      </w:r>
+      <w:r>
+        <w:rPr>
+          <w:rFonts w:cs="Arial"/>
+        </w:rPr>
+        <w:t>Ele abstrai as complexidades de um processamento distribuído, simplificando o processo</w:t>
+      </w:r>
+      <w:r>
+        <w:rPr>
+          <w:rFonts w:cs="Arial"/>
+        </w:rPr>
+        <w:t>,</w:t>
+      </w:r>
+      <w:r>
+        <w:rPr>
+          <w:rFonts w:cs="Arial"/>
+        </w:rPr>
+        <w:t xml:space="preserve"> como o próprio nome já diz</w:t>
+      </w:r>
+      <w:r>
+        <w:rPr>
+          <w:rFonts w:cs="Arial"/>
+        </w:rPr>
+        <w:t>,</w:t>
+      </w:r>
+      <w:r>
+        <w:rPr>
+          <w:rFonts w:cs="Arial"/>
+        </w:rPr>
+        <w:t xml:space="preserve"> em apenas duas etapas o “</w:t>
+      </w:r>
       <w:proofErr w:type="spellStart"/>
       <w:r>
         <w:rPr>
           <w:rFonts w:cs="Arial"/>
-          <w:lang w:val="en-US"/>
-        </w:rPr>
-        <w:t>Definição</w:t>
+          <w:i/>
+        </w:rPr>
+        <w:t>Map</w:t>
       </w:r>
       <w:proofErr w:type="spellEnd"/>
       <w:r>
         <w:rPr>
           <w:rFonts w:cs="Arial"/>
-          <w:lang w:val="en-US"/>
-        </w:rPr>
-        <w:t xml:space="preserve"> do Hadoop </w:t>
-      </w:r>
-      <w:r>
-        <w:rPr>
-          <w:rFonts w:cs="Arial"/>
-          <w:lang w:val="en-US"/>
-        </w:rPr>
-        <w:t>MapReduce</w:t>
+        </w:rPr>
+        <w:t>” e o “</w:t>
+      </w:r>
+      <w:proofErr w:type="spellStart"/>
+      <w:r>
+        <w:rPr>
+          <w:rFonts w:cs="Arial"/>
+          <w:i/>
+        </w:rPr>
+        <w:t>Reduce</w:t>
+      </w:r>
+      <w:proofErr w:type="spellEnd"/>
+      <w:r>
+        <w:rPr>
+          <w:rFonts w:cs="Arial"/>
+        </w:rPr>
+        <w:t>”,</w:t>
+      </w:r>
+      <w:r>
+        <w:rPr>
+          <w:rFonts w:cs="Arial"/>
+        </w:rPr>
+        <w:t xml:space="preserve"> onde na primeira</w:t>
+      </w:r>
+      <w:r>
+        <w:rPr>
+          <w:rFonts w:cs="Arial"/>
+        </w:rPr>
+        <w:t>,</w:t>
+      </w:r>
+      <w:r>
+        <w:rPr>
+          <w:rFonts w:cs="Arial"/>
+        </w:rPr>
+        <w:t xml:space="preserve"> os dados serão mapeados sendo que um </w:t>
+      </w:r>
+      <w:r>
+        <w:rPr>
+          <w:rFonts w:cs="Arial"/>
+        </w:rPr>
+        <w:t>aglomerado</w:t>
+      </w:r>
+      <w:r>
+        <w:rPr>
+          <w:rFonts w:cs="Arial"/>
+        </w:rPr>
+        <w:t xml:space="preserve"> de dados </w:t>
+      </w:r>
+      <w:r>
+        <w:rPr>
+          <w:rFonts w:cs="Arial"/>
+        </w:rPr>
+        <w:t>será</w:t>
+      </w:r>
+      <w:r>
+        <w:rPr>
+          <w:rFonts w:cs="Arial"/>
+        </w:rPr>
+        <w:t xml:space="preserve"> convertid</w:t>
+      </w:r>
+      <w:r>
+        <w:rPr>
+          <w:rFonts w:cs="Arial"/>
+        </w:rPr>
+        <w:t>o</w:t>
+      </w:r>
+      <w:r>
+        <w:rPr>
+          <w:rFonts w:cs="Arial"/>
+        </w:rPr>
+        <w:t xml:space="preserve"> </w:t>
+      </w:r>
+      <w:r>
+        <w:rPr>
+          <w:rFonts w:cs="Arial"/>
+        </w:rPr>
+        <w:t>em</w:t>
+      </w:r>
+      <w:r>
+        <w:rPr>
+          <w:rFonts w:cs="Arial"/>
+        </w:rPr>
+        <w:t xml:space="preserve"> outr</w:t>
+      </w:r>
+      <w:r>
+        <w:rPr>
+          <w:rFonts w:cs="Arial"/>
+        </w:rPr>
+        <w:t>o</w:t>
+      </w:r>
+      <w:r>
+        <w:rPr>
+          <w:rFonts w:cs="Arial"/>
+        </w:rPr>
+        <w:t xml:space="preserve"> </w:t>
+      </w:r>
+      <w:r>
+        <w:rPr>
+          <w:rFonts w:cs="Arial"/>
+        </w:rPr>
+        <w:t>ag</w:t>
+      </w:r>
+      <w:r>
+        <w:rPr>
+          <w:rFonts w:cs="Arial"/>
+        </w:rPr>
+        <w:t>lomerado</w:t>
+      </w:r>
+      <w:r>
+        <w:rPr>
+          <w:rFonts w:cs="Arial"/>
+        </w:rPr>
+        <w:t xml:space="preserve"> de dados</w:t>
+      </w:r>
+      <w:r>
+        <w:rPr>
+          <w:rFonts w:cs="Arial"/>
+        </w:rPr>
+        <w:t xml:space="preserve"> porém agora os elementos dividem-se em tuplas</w:t>
+      </w:r>
+      <w:r>
+        <w:rPr>
+          <w:rFonts w:cs="Arial"/>
+        </w:rPr>
+        <w:t xml:space="preserve"> compostas por </w:t>
+      </w:r>
+      <w:r>
+        <w:rPr>
+          <w:rFonts w:cs="Arial"/>
+        </w:rPr>
+        <w:t>chaves e valores</w:t>
+      </w:r>
+      <w:r>
+        <w:rPr>
+          <w:rFonts w:cs="Arial"/>
+        </w:rPr>
+        <w:t xml:space="preserve">. O </w:t>
+      </w:r>
+      <w:proofErr w:type="spellStart"/>
+      <w:r>
+        <w:rPr>
+          <w:rFonts w:cs="Arial"/>
+          <w:i/>
+        </w:rPr>
+        <w:t>Reduce</w:t>
+      </w:r>
+      <w:proofErr w:type="spellEnd"/>
+      <w:r>
+        <w:rPr>
+          <w:rFonts w:cs="Arial"/>
+        </w:rPr>
+        <w:t xml:space="preserve"> é alimentado pelas saídas do </w:t>
+      </w:r>
+      <w:proofErr w:type="spellStart"/>
+      <w:r>
+        <w:rPr>
+          <w:rFonts w:cs="Arial"/>
+          <w:i/>
+        </w:rPr>
+        <w:t>Map</w:t>
+      </w:r>
+      <w:proofErr w:type="spellEnd"/>
+      <w:r>
+        <w:rPr>
+          <w:rFonts w:cs="Arial"/>
+        </w:rPr>
+        <w:t xml:space="preserve"> sendo que ele </w:t>
+      </w:r>
+      <w:r>
+        <w:rPr>
+          <w:rFonts w:cs="Arial"/>
+        </w:rPr>
+        <w:t>coleta</w:t>
+      </w:r>
+      <w:r>
+        <w:rPr>
+          <w:rFonts w:cs="Arial"/>
+        </w:rPr>
+        <w:t xml:space="preserve"> as tuplas já mapeadas</w:t>
+      </w:r>
+      <w:r>
+        <w:rPr>
+          <w:rFonts w:cs="Arial"/>
+        </w:rPr>
+        <w:t>,</w:t>
+      </w:r>
+      <w:r>
+        <w:rPr>
+          <w:rFonts w:cs="Arial"/>
+        </w:rPr>
+        <w:t xml:space="preserve"> as combinam</w:t>
+      </w:r>
+      <w:r>
+        <w:rPr>
+          <w:rFonts w:cs="Arial"/>
+        </w:rPr>
+        <w:t xml:space="preserve"> </w:t>
+      </w:r>
+      <w:r>
+        <w:rPr>
+          <w:rFonts w:cs="Arial"/>
+        </w:rPr>
+        <w:t>e as</w:t>
+      </w:r>
+      <w:r>
+        <w:rPr>
+          <w:rFonts w:cs="Arial"/>
+        </w:rPr>
+        <w:t xml:space="preserve"> reduz a um conjunto menor de tuplas</w:t>
+      </w:r>
+      <w:r>
+        <w:rPr>
+          <w:rFonts w:cs="Arial"/>
+        </w:rPr>
+        <w:t xml:space="preserve">, portanto sempre deve ser seguido </w:t>
+      </w:r>
+      <w:r>
+        <w:rPr>
+          <w:rFonts w:cs="Arial"/>
+        </w:rPr>
+        <w:t>essa</w:t>
+      </w:r>
+      <w:r>
+        <w:rPr>
+          <w:rFonts w:cs="Arial"/>
+        </w:rPr>
+        <w:t xml:space="preserve"> ordem primeiro o mapeamento depois a redução dos dados.</w:t>
       </w:r>
     </w:p>
     <w:p>
@@ -6415,7 +6738,6 @@
         <w:jc w:val="both"/>
         <w:rPr>
           <w:rFonts w:cs="Arial"/>
-          <w:lang w:val="en-US"/>
         </w:rPr>
       </w:pPr>
     </w:p>
@@ -6470,6 +6792,7 @@
       <w:r>
         <w:rPr>
           <w:rFonts w:cs="Arial"/>
+          <w:i/>
         </w:rPr>
         <w:t xml:space="preserve">Hadoop </w:t>
       </w:r>
@@ -6477,6 +6800,7 @@
       <w:r>
         <w:rPr>
           <w:rFonts w:cs="Arial"/>
+          <w:i/>
         </w:rPr>
         <w:t>Distributed</w:t>
       </w:r>
@@ -6484,6 +6808,7 @@
       <w:r>
         <w:rPr>
           <w:rFonts w:cs="Arial"/>
+          <w:i/>
         </w:rPr>
         <w:t xml:space="preserve"> File System</w:t>
       </w:r>
@@ -6517,14 +6842,13 @@
         </w:rPr>
         <w:t xml:space="preserve"> de uma </w:t>
       </w:r>
-      <w:proofErr w:type="spellStart"/>
+      <w:bookmarkStart w:id="0" w:name="_GoBack"/>
       <w:r>
         <w:rPr>
           <w:rFonts w:cs="Arial"/>
         </w:rPr>
         <w:t>clusterização</w:t>
       </w:r>
-      <w:proofErr w:type="spellEnd"/>
       <w:r>
         <w:rPr>
           <w:rFonts w:cs="Arial"/>
@@ -6577,7 +6901,14 @@
         <w:rPr>
           <w:rFonts w:cs="Arial"/>
         </w:rPr>
-        <w:t>o próprio HDFS</w:t>
+        <w:t xml:space="preserve">o </w:t>
+      </w:r>
+      <w:bookmarkEnd w:id="0"/>
+      <w:r>
+        <w:rPr>
+          <w:rFonts w:cs="Arial"/>
+        </w:rPr>
+        <w:t>próprio HDFS</w:t>
       </w:r>
       <w:r>
         <w:rPr>
@@ -6649,10 +6980,15 @@
         <w:rPr>
           <w:rFonts w:cs="Arial"/>
         </w:rPr>
-        <w:t xml:space="preserve"> Com blocos de dados menores o MapReduce pode se encarregar de fazer todo o processamento necessário, tornando-o possível mesmo com uma quantidade inicial de dados grande.</w:t>
-      </w:r>
-      <w:bookmarkStart w:id="0" w:name="_GoBack"/>
-      <w:bookmarkEnd w:id="0"/>
+        <w:t xml:space="preserve"> Com blocos de dados menores o </w:t>
+      </w:r>
+      <w:r>
+        <w:rPr>
+          <w:rFonts w:cs="Arial"/>
+        </w:rPr>
+        <w:lastRenderedPageBreak/>
+        <w:t>MapReduce pode se encarregar de fazer todo o processamento necessário, tornando-o possível mesmo com uma quantidade inicial de dados grande.</w:t>
+      </w:r>
     </w:p>
     <w:p>
       <w:pPr>
@@ -6779,7 +7115,6 @@
         <w:rPr>
           <w:rFonts w:cs="Arial"/>
         </w:rPr>
-        <w:lastRenderedPageBreak/>
         <w:t>3 PROCEDIMENTOS METODOLÓGICOS</w:t>
       </w:r>
     </w:p>
@@ -7181,15 +7516,14 @@
           <w:color w:val="000000"/>
           <w:sz w:val="24"/>
           <w:szCs w:val="24"/>
-          <w:lang w:val="en-US"/>
         </w:rPr>
       </w:pPr>
       <w:r>
         <w:rPr>
           <w:rFonts w:cs="Arial"/>
           <w:b/>
-          <w:lang w:val="en-US"/>
-        </w:rPr>
+        </w:rPr>
+        <w:lastRenderedPageBreak/>
         <w:br w:type="page"/>
       </w:r>
     </w:p>
@@ -7201,14 +7535,12 @@
         <w:rPr>
           <w:rFonts w:cs="Arial"/>
           <w:b/>
-          <w:lang w:val="en-US"/>
         </w:rPr>
       </w:pPr>
       <w:r>
         <w:rPr>
           <w:rFonts w:cs="Arial"/>
           <w:b/>
-          <w:lang w:val="en-US"/>
         </w:rPr>
         <w:lastRenderedPageBreak/>
         <w:t>REFERÊNCIAS</w:t>
@@ -7222,7 +7554,6 @@
         <w:rPr>
           <w:rFonts w:cs="Arial"/>
           <w:b/>
-          <w:lang w:val="en-US"/>
         </w:rPr>
       </w:pPr>
     </w:p>
@@ -7234,7 +7565,6 @@
         <w:rPr>
           <w:rFonts w:cs="Arial"/>
           <w:b/>
-          <w:lang w:val="en-US"/>
         </w:rPr>
       </w:pPr>
     </w:p>
@@ -7246,7 +7576,6 @@
         <w:rPr>
           <w:rFonts w:cs="Arial"/>
           <w:b/>
-          <w:lang w:val="en-US"/>
         </w:rPr>
       </w:pPr>
     </w:p>
@@ -7269,7 +7598,6 @@
       <w:r>
         <w:rPr>
           <w:rFonts w:cs="Arial"/>
-          <w:lang w:val="en-US"/>
         </w:rPr>
         <w:instrText xml:space="preserve">ADDIN Mendeley Bibliography CSL_BIBLIOGRAPHY </w:instrText>
       </w:r>
@@ -7304,6 +7632,7 @@
         <w:rPr>
           <w:rFonts w:ascii="Arial" w:hAnsi="Arial" w:cs="Arial"/>
           <w:noProof/>
+          <w:lang w:val="en-US"/>
         </w:rPr>
       </w:pPr>
       <w:r>
@@ -7319,6 +7648,7 @@
           <w:b/>
           <w:bCs/>
           <w:noProof/>
+          <w:lang w:val="en-US"/>
         </w:rPr>
         <w:t>IDC iView</w:t>
       </w:r>
@@ -7326,6 +7656,7 @@
         <w:rPr>
           <w:rFonts w:ascii="Arial" w:hAnsi="Arial" w:cs="Arial"/>
           <w:noProof/>
+          <w:lang w:val="en-US"/>
         </w:rPr>
         <w:t xml:space="preserve">, n. June, p. 1–12, 2011. </w:t>
       </w:r>
@@ -7337,6 +7668,7 @@
         <w:rPr>
           <w:rFonts w:ascii="Arial" w:hAnsi="Arial" w:cs="Arial"/>
           <w:noProof/>
+          <w:lang w:val="en-US"/>
         </w:rPr>
       </w:pPr>
       <w:r>
@@ -7352,6 +7684,7 @@
           <w:b/>
           <w:bCs/>
           <w:noProof/>
+          <w:lang w:val="en-US"/>
         </w:rPr>
         <w:t>Csbc</w:t>
       </w:r>
@@ -7359,6 +7692,7 @@
         <w:rPr>
           <w:rFonts w:ascii="Arial" w:hAnsi="Arial" w:cs="Arial"/>
           <w:noProof/>
+          <w:lang w:val="en-US"/>
         </w:rPr>
         <w:t xml:space="preserve">, 2012. </w:t>
       </w:r>
@@ -7370,12 +7704,14 @@
         <w:rPr>
           <w:rFonts w:ascii="Arial" w:hAnsi="Arial" w:cs="Arial"/>
           <w:noProof/>
+          <w:lang w:val="en-US"/>
         </w:rPr>
       </w:pPr>
       <w:r>
         <w:rPr>
           <w:rFonts w:ascii="Arial" w:hAnsi="Arial" w:cs="Arial"/>
           <w:noProof/>
+          <w:lang w:val="en-US"/>
         </w:rPr>
         <w:t xml:space="preserve">MANYIKA, J. et al. Big data: The next frontier for innovation, competition, and productivity. </w:t>
       </w:r>
@@ -7385,6 +7721,7 @@
           <w:b/>
           <w:bCs/>
           <w:noProof/>
+          <w:lang w:val="en-US"/>
         </w:rPr>
         <w:t>McKinsey Global Institute</w:t>
       </w:r>
@@ -7392,6 +7729,7 @@
         <w:rPr>
           <w:rFonts w:ascii="Arial" w:hAnsi="Arial" w:cs="Arial"/>
           <w:noProof/>
+          <w:lang w:val="en-US"/>
         </w:rPr>
         <w:t xml:space="preserve">, n. June, p. 156, 2011. </w:t>
       </w:r>
@@ -7403,12 +7741,14 @@
         <w:rPr>
           <w:rFonts w:ascii="Arial" w:hAnsi="Arial" w:cs="Arial"/>
           <w:noProof/>
+          <w:lang w:val="en-US"/>
         </w:rPr>
       </w:pPr>
       <w:r>
         <w:rPr>
           <w:rFonts w:ascii="Arial" w:hAnsi="Arial" w:cs="Arial"/>
           <w:noProof/>
+          <w:lang w:val="en-US"/>
         </w:rPr>
         <w:t xml:space="preserve">NANDIMATH, J. et al. Big data analysis using Apache Hadoop. </w:t>
       </w:r>
@@ -7418,6 +7758,7 @@
           <w:b/>
           <w:bCs/>
           <w:noProof/>
+          <w:lang w:val="en-US"/>
         </w:rPr>
         <w:t>2013 IEEE 14th International Conference on Information Reuse &amp; Integration (IRI)</w:t>
       </w:r>
@@ -7425,6 +7766,7 @@
         <w:rPr>
           <w:rFonts w:ascii="Arial" w:hAnsi="Arial" w:cs="Arial"/>
           <w:noProof/>
+          <w:lang w:val="en-US"/>
         </w:rPr>
         <w:t xml:space="preserve">, p. 700–703, 2013. </w:t>
       </w:r>
@@ -7436,12 +7778,14 @@
         <w:rPr>
           <w:rFonts w:ascii="Arial" w:hAnsi="Arial" w:cs="Arial"/>
           <w:noProof/>
+          <w:lang w:val="en-US"/>
         </w:rPr>
       </w:pPr>
       <w:r>
         <w:rPr>
           <w:rFonts w:ascii="Arial" w:hAnsi="Arial" w:cs="Arial"/>
           <w:noProof/>
+          <w:lang w:val="en-US"/>
         </w:rPr>
         <w:t xml:space="preserve">WHITE, T. </w:t>
       </w:r>
@@ -7451,6 +7795,7 @@
           <w:b/>
           <w:bCs/>
           <w:noProof/>
+          <w:lang w:val="en-US"/>
         </w:rPr>
         <w:t>Hadoop: The Definitive Guide, 3rd edition</w:t>
       </w:r>
@@ -7458,6 +7803,7 @@
         <w:rPr>
           <w:rFonts w:ascii="Arial" w:hAnsi="Arial" w:cs="Arial"/>
           <w:noProof/>
+          <w:lang w:val="en-US"/>
         </w:rPr>
         <w:t xml:space="preserve">. Third Edit ed.Sebastopol: O’Reilly Media, 2012. v. 54 </w:t>
       </w:r>
@@ -7622,7 +7968,7 @@
           <w:rPr>
             <w:noProof/>
           </w:rPr>
-          <w:t>11</w:t>
+          <w:t>13</w:t>
         </w:r>
         <w:r>
           <w:fldChar w:fldCharType="end"/>
@@ -9244,7 +9590,7 @@
 </file>
 
 <file path=customXml/itemProps1.xml><?xml version="1.0" encoding="utf-8"?>
-<ds:datastoreItem xmlns:ds="http://schemas.openxmlformats.org/officeDocument/2006/customXml" ds:itemID="{3FCF31FD-FD96-40DE-8355-FA1F1DB154DD}">
+<ds:datastoreItem xmlns:ds="http://schemas.openxmlformats.org/officeDocument/2006/customXml" ds:itemID="{BA747EE6-D1C7-4633-B5A6-4CDE6E70B15A}">
   <ds:schemaRefs>
     <ds:schemaRef ds:uri="http://schemas.openxmlformats.org/officeDocument/2006/bibliography"/>
   </ds:schemaRefs>

</xml_diff>